<commit_message>
Updates to the user guide.  Also added index.html file to the application documents folder
git-svn-id: http://Marc-PC/svn/Full@208 85f15e0e-5137-b144-a863-98bd542365a3
</commit_message>
<xml_diff>
--- a/trunk/core-install-library/trunk/docs/LANDIS-II Model v6.0 User Guide.docx
+++ b/trunk/core-install-library/trunk/docs/LANDIS-II Model v6.0 User Guide.docx
@@ -6129,12 +6129,12 @@
       <w:pPr>
         <w:pStyle w:val="Heading2"/>
       </w:pPr>
-      <w:bookmarkStart w:id="1" w:name="_Toc113769710"/>
-      <w:bookmarkStart w:id="2" w:name="_Toc285124624"/>
+      <w:bookmarkStart w:id="1" w:name="_Toc285124624"/>
+      <w:bookmarkStart w:id="2" w:name="_Toc113769710"/>
       <w:r>
         <w:t>What’s new in Version 6.0</w:t>
       </w:r>
-      <w:bookmarkEnd w:id="2"/>
+      <w:bookmarkEnd w:id="1"/>
     </w:p>
     <w:p>
       <w:pPr>
@@ -6153,15 +6153,78 @@
         </w:numPr>
       </w:pPr>
       <w:r>
-        <w:t xml:space="preserve">Users can read in many more raster file formats.  In addition to </w:t>
+        <w:t>We have incorporated the Geospatial Data Abstraction Library (GDAL) and therefore u</w:t>
+      </w:r>
+      <w:r>
+        <w:t xml:space="preserve">sers can now </w:t>
+      </w:r>
+      <w:r>
+        <w:t xml:space="preserve">input and </w:t>
+      </w:r>
+      <w:r>
+        <w:t xml:space="preserve">output maps </w:t>
+      </w:r>
+      <w:r>
+        <w:t xml:space="preserve">from </w:t>
+      </w:r>
+      <w:r>
+        <w:t>many more raster file formats</w:t>
+      </w:r>
+      <w:r>
+        <w:t xml:space="preserve">.  However, </w:t>
+      </w:r>
+      <w:r>
+        <w:rPr>
+          <w:i/>
+        </w:rPr>
+        <w:t>users</w:t>
+      </w:r>
+      <w:r>
+        <w:rPr>
+          <w:i/>
+        </w:rPr>
+        <w:t xml:space="preserve"> can no longer write to the </w:t>
       </w:r>
       <w:proofErr w:type="spellStart"/>
       <w:r>
+        <w:rPr>
+          <w:i/>
+        </w:rPr>
         <w:t>Erdas</w:t>
       </w:r>
       <w:proofErr w:type="spellEnd"/>
       <w:r>
-        <w:t xml:space="preserve"> 7.4 files (*.gis), users can read in the following file formats:</w:t>
+        <w:rPr>
+          <w:i/>
+        </w:rPr>
+        <w:t xml:space="preserve"> 7.4 (*</w:t>
+      </w:r>
+      <w:r>
+        <w:rPr>
+          <w:i/>
+        </w:rPr>
+        <w:t>.gis</w:t>
+      </w:r>
+      <w:r>
+        <w:rPr>
+          <w:i/>
+        </w:rPr>
+        <w:t>)</w:t>
+      </w:r>
+      <w:r>
+        <w:rPr>
+          <w:i/>
+        </w:rPr>
+        <w:t xml:space="preserve"> format</w:t>
+      </w:r>
+      <w:r>
+        <w:t>.</w:t>
+      </w:r>
+      <w:r>
+        <w:t xml:space="preserve">  For a list of currently available formats, visit </w:t>
+      </w:r>
+      <w:r>
+        <w:t>http://www.gdal.org/formats_list.html</w:t>
       </w:r>
     </w:p>
     <w:p>
@@ -6173,15 +6236,7 @@
         </w:numPr>
       </w:pPr>
       <w:r>
-        <w:t>Users can now output maps to many more raster file formats (MORE) but can no longer write to the .</w:t>
-      </w:r>
-      <w:proofErr w:type="spellStart"/>
-      <w:r>
-        <w:t>gis</w:t>
-      </w:r>
-      <w:proofErr w:type="spellEnd"/>
-      <w:r>
-        <w:t xml:space="preserve"> format.</w:t>
+        <w:t>The initial community files have moved to the individual succession extension.  This allows more flexibility for developing future input files that could contain more information in addition to species and ages.</w:t>
       </w:r>
     </w:p>
     <w:p>
@@ -6193,7 +6248,7 @@
         </w:numPr>
       </w:pPr>
       <w:r>
-        <w:t>The initial community files have moved to the individual succession extension.  This allows more flexibility for developing future input files that could contain more information in addition to species and ages.</w:t>
+        <w:t>All extensions are provided with a complete example scenario.</w:t>
       </w:r>
     </w:p>
     <w:p>
@@ -6223,6 +6278,7 @@
         </w:numPr>
       </w:pPr>
       <w:r>
+        <w:lastRenderedPageBreak/>
         <w:t>The addition of the LANDIS_VERSION environment variable (</w:t>
       </w:r>
       <w:r>
@@ -6263,7 +6319,6 @@
       </w:pPr>
       <w:proofErr w:type="gramStart"/>
       <w:r>
-        <w:lastRenderedPageBreak/>
         <w:t>A change to</w:t>
       </w:r>
       <w:r>
@@ -6369,7 +6424,7 @@
       <w:r>
         <w:t>Acknowledgements</w:t>
       </w:r>
-      <w:bookmarkEnd w:id="1"/>
+      <w:bookmarkEnd w:id="2"/>
       <w:bookmarkEnd w:id="4"/>
     </w:p>
     <w:p>
@@ -9896,15 +9951,15 @@
       </w:pPr>
       <w:bookmarkStart w:id="52" w:name="_Ref75942678"/>
       <w:bookmarkStart w:id="53" w:name="_Toc75951514"/>
-      <w:bookmarkStart w:id="54" w:name="_Ref75570557"/>
-      <w:bookmarkStart w:id="55" w:name="_Toc285124662"/>
+      <w:bookmarkStart w:id="54" w:name="_Toc285124662"/>
+      <w:bookmarkStart w:id="55" w:name="_Ref75570557"/>
       <w:r>
         <w:lastRenderedPageBreak/>
         <w:t>Species Input File</w:t>
       </w:r>
       <w:bookmarkEnd w:id="52"/>
       <w:bookmarkEnd w:id="53"/>
-      <w:bookmarkEnd w:id="55"/>
+      <w:bookmarkEnd w:id="54"/>
     </w:p>
     <w:p>
       <w:pPr>
@@ -11740,15 +11795,14 @@
         <w:pStyle w:val="Heading1"/>
       </w:pPr>
       <w:bookmarkStart w:id="71" w:name="_Ref109371236"/>
-      <w:bookmarkStart w:id="72" w:name="_Toc75951517"/>
-      <w:bookmarkStart w:id="73" w:name="_Toc285124677"/>
-      <w:bookmarkEnd w:id="54"/>
+      <w:bookmarkStart w:id="72" w:name="_Toc285124677"/>
+      <w:bookmarkEnd w:id="55"/>
       <w:r>
         <w:lastRenderedPageBreak/>
         <w:t>Ecoregions Input File</w:t>
       </w:r>
       <w:bookmarkEnd w:id="71"/>
-      <w:bookmarkEnd w:id="73"/>
+      <w:bookmarkEnd w:id="72"/>
     </w:p>
     <w:p>
       <w:pPr>
@@ -11808,11 +11862,11 @@
       <w:pPr>
         <w:pStyle w:val="Heading2"/>
       </w:pPr>
-      <w:bookmarkStart w:id="74" w:name="_Toc285124678"/>
+      <w:bookmarkStart w:id="73" w:name="_Toc285124678"/>
       <w:r>
         <w:t>Example File</w:t>
       </w:r>
-      <w:bookmarkEnd w:id="74"/>
+      <w:bookmarkEnd w:id="73"/>
     </w:p>
     <w:p>
       <w:pPr>
@@ -11952,12 +12006,12 @@
       <w:pPr>
         <w:pStyle w:val="Heading2"/>
       </w:pPr>
-      <w:bookmarkStart w:id="75" w:name="_Toc285124679"/>
+      <w:bookmarkStart w:id="74" w:name="_Toc285124679"/>
       <w:proofErr w:type="spellStart"/>
       <w:r>
         <w:t>LandisData</w:t>
       </w:r>
-      <w:bookmarkEnd w:id="75"/>
+      <w:bookmarkEnd w:id="74"/>
       <w:proofErr w:type="spellEnd"/>
     </w:p>
     <w:p>
@@ -11983,19 +12037,45 @@
       <w:pPr>
         <w:pStyle w:val="Heading2"/>
       </w:pPr>
-      <w:bookmarkStart w:id="76" w:name="_Toc285124680"/>
+      <w:bookmarkStart w:id="75" w:name="_Toc285124680"/>
       <w:r>
         <w:t>Table Fields</w:t>
       </w:r>
+      <w:bookmarkEnd w:id="75"/>
+    </w:p>
+    <w:p>
+      <w:pPr>
+        <w:pStyle w:val="Heading3"/>
+      </w:pPr>
+      <w:bookmarkStart w:id="76" w:name="_Toc285124681"/>
+      <w:r>
+        <w:t>Active</w:t>
+      </w:r>
       <w:bookmarkEnd w:id="76"/>
     </w:p>
     <w:p>
       <w:pPr>
+        <w:pStyle w:val="textbody"/>
+      </w:pPr>
+      <w:r>
+        <w:t xml:space="preserve">This yes/no parameter indicates whether the </w:t>
+      </w:r>
+      <w:proofErr w:type="spellStart"/>
+      <w:r>
+        <w:t>ecoregion’s</w:t>
+      </w:r>
+      <w:proofErr w:type="spellEnd"/>
+      <w:r>
+        <w:t xml:space="preserve"> sites are active or not during the simulation.</w:t>
+      </w:r>
+    </w:p>
+    <w:p>
+      <w:pPr>
         <w:pStyle w:val="Heading3"/>
       </w:pPr>
-      <w:bookmarkStart w:id="77" w:name="_Toc285124681"/>
-      <w:r>
-        <w:t>Active</w:t>
+      <w:bookmarkStart w:id="77" w:name="_Toc285124682"/>
+      <w:r>
+        <w:t>Map Code</w:t>
       </w:r>
       <w:bookmarkEnd w:id="77"/>
     </w:p>
@@ -12004,7 +12084,15 @@
         <w:pStyle w:val="textbody"/>
       </w:pPr>
       <w:r>
-        <w:t xml:space="preserve">This yes/no parameter indicates whether the </w:t>
+        <w:t xml:space="preserve">This parameter is the code used for the ecoregion in the input map (see section </w:t>
+      </w:r>
+      <w:fldSimple w:instr=" REF _Ref109371818 \r ">
+        <w:r>
+          <w:t>4.6</w:t>
+        </w:r>
+      </w:fldSimple>
+      <w:r>
+        <w:t xml:space="preserve">).  Value: 0 ≤ integer ≤ 65,535.  Each </w:t>
       </w:r>
       <w:proofErr w:type="spellStart"/>
       <w:r>
@@ -12012,16 +12100,16 @@
       </w:r>
       <w:proofErr w:type="spellEnd"/>
       <w:r>
-        <w:t xml:space="preserve"> sites are active or not during the simulation.</w:t>
+        <w:t xml:space="preserve"> map code must be unique.  Map codes do not have to appear in any order, and do not need to be consecutive.</w:t>
       </w:r>
     </w:p>
     <w:p>
       <w:pPr>
         <w:pStyle w:val="Heading3"/>
       </w:pPr>
-      <w:bookmarkStart w:id="78" w:name="_Toc285124682"/>
-      <w:r>
-        <w:t>Map Code</w:t>
+      <w:bookmarkStart w:id="78" w:name="_Toc285124683"/>
+      <w:r>
+        <w:t>Ecoregion Name</w:t>
       </w:r>
       <w:bookmarkEnd w:id="78"/>
     </w:p>
@@ -12030,15 +12118,7 @@
         <w:pStyle w:val="textbody"/>
       </w:pPr>
       <w:r>
-        <w:t xml:space="preserve">This parameter is the code used for the ecoregion in the input map (see section </w:t>
-      </w:r>
-      <w:fldSimple w:instr=" REF _Ref109371818 \r ">
-        <w:r>
-          <w:t>4.6</w:t>
-        </w:r>
-      </w:fldSimple>
-      <w:r>
-        <w:t xml:space="preserve">).  Value: 0 ≤ integer ≤ 65,535.  Each </w:t>
+        <w:t xml:space="preserve">This text parameter is the </w:t>
       </w:r>
       <w:proofErr w:type="spellStart"/>
       <w:r>
@@ -12046,45 +12126,19 @@
       </w:r>
       <w:proofErr w:type="spellEnd"/>
       <w:r>
-        <w:t xml:space="preserve"> map code must be unique.  Map codes do not have to appear in any order, and do not need to be consecutive.</w:t>
+        <w:t xml:space="preserve"> name.  Because ecoregion names are used in other input files, it is recommended that names be kept short.</w:t>
       </w:r>
     </w:p>
     <w:p>
       <w:pPr>
         <w:pStyle w:val="Heading3"/>
       </w:pPr>
-      <w:bookmarkStart w:id="79" w:name="_Toc285124683"/>
-      <w:r>
-        <w:t>Ecoregion Name</w:t>
-      </w:r>
-      <w:bookmarkEnd w:id="79"/>
-    </w:p>
-    <w:p>
-      <w:pPr>
-        <w:pStyle w:val="textbody"/>
-      </w:pPr>
-      <w:r>
-        <w:t xml:space="preserve">This text parameter is the </w:t>
-      </w:r>
-      <w:proofErr w:type="spellStart"/>
-      <w:r>
-        <w:t>ecoregion’s</w:t>
-      </w:r>
-      <w:proofErr w:type="spellEnd"/>
-      <w:r>
-        <w:t xml:space="preserve"> name.  Because ecoregion names are used in other input files, it is recommended that names be kept short.</w:t>
-      </w:r>
-    </w:p>
-    <w:p>
-      <w:pPr>
-        <w:pStyle w:val="Heading3"/>
-      </w:pPr>
-      <w:bookmarkStart w:id="80" w:name="_Toc285124684"/>
+      <w:bookmarkStart w:id="79" w:name="_Toc285124684"/>
       <w:r>
         <w:lastRenderedPageBreak/>
         <w:t>Ecoregion Description</w:t>
       </w:r>
-      <w:bookmarkEnd w:id="80"/>
+      <w:bookmarkEnd w:id="79"/>
     </w:p>
     <w:p>
       <w:pPr>
@@ -12143,7 +12197,7 @@
         <w:rPr>
           <w:noProof/>
         </w:rPr>
-        <w:t>1</w:t>
+        <w:t>3</w:t>
       </w:r>
     </w:fldSimple>
   </w:p>
@@ -13297,9 +13351,9 @@
   </w:style>
   <w:style w:type="character" w:default="1" w:styleId="DefaultParagraphFont">
     <w:name w:val="Default Paragraph Font"/>
-    <w:uiPriority w:val="99"/>
+    <w:uiPriority w:val="1"/>
     <w:semiHidden/>
-    <w:rsid w:val="00F70112"/>
+    <w:unhideWhenUsed/>
   </w:style>
   <w:style w:type="table" w:default="1" w:styleId="TableNormal">
     <w:name w:val="Normal Table"/>
@@ -13328,6 +13382,7 @@
     <w:basedOn w:val="DefaultParagraphFont"/>
     <w:link w:val="Heading1"/>
     <w:uiPriority w:val="99"/>
+    <w:rsid w:val="00343451"/>
     <w:rPr>
       <w:rFonts w:ascii="Verdana" w:eastAsia="SimSun" w:hAnsi="Verdana" w:cs="Verdana"/>
       <w:kern w:val="32"/>
@@ -13341,6 +13396,7 @@
     <w:basedOn w:val="DefaultParagraphFont"/>
     <w:link w:val="Heading2"/>
     <w:uiPriority w:val="99"/>
+    <w:rsid w:val="00343451"/>
     <w:rPr>
       <w:rFonts w:ascii="Verdana" w:eastAsia="SimSun" w:hAnsi="Verdana" w:cs="Verdana"/>
       <w:sz w:val="28"/>
@@ -13353,6 +13409,7 @@
     <w:basedOn w:val="DefaultParagraphFont"/>
     <w:link w:val="Heading3"/>
     <w:uiPriority w:val="99"/>
+    <w:rsid w:val="00343451"/>
     <w:rPr>
       <w:rFonts w:ascii="Verdana" w:eastAsia="SimSun" w:hAnsi="Verdana" w:cs="Verdana"/>
       <w:sz w:val="24"/>
@@ -13365,6 +13422,7 @@
     <w:basedOn w:val="DefaultParagraphFont"/>
     <w:link w:val="Heading4"/>
     <w:uiPriority w:val="99"/>
+    <w:rsid w:val="00343451"/>
     <w:rPr>
       <w:rFonts w:ascii="Verdana" w:eastAsia="SimSun" w:hAnsi="Verdana" w:cs="Verdana"/>
       <w:lang w:eastAsia="zh-CN"/>
@@ -13375,6 +13433,7 @@
     <w:basedOn w:val="DefaultParagraphFont"/>
     <w:link w:val="Heading5"/>
     <w:uiPriority w:val="99"/>
+    <w:rsid w:val="00343451"/>
     <w:rPr>
       <w:rFonts w:eastAsia="SimSun"/>
       <w:b/>
@@ -13391,6 +13450,7 @@
     <w:basedOn w:val="DefaultParagraphFont"/>
     <w:link w:val="Heading6"/>
     <w:uiPriority w:val="99"/>
+    <w:rsid w:val="00343451"/>
     <w:rPr>
       <w:rFonts w:eastAsia="SimSun"/>
       <w:b/>
@@ -13403,6 +13463,7 @@
     <w:basedOn w:val="DefaultParagraphFont"/>
     <w:link w:val="Heading7"/>
     <w:uiPriority w:val="99"/>
+    <w:rsid w:val="00343451"/>
     <w:rPr>
       <w:rFonts w:eastAsia="SimSun"/>
       <w:sz w:val="24"/>
@@ -13415,6 +13476,7 @@
     <w:basedOn w:val="DefaultParagraphFont"/>
     <w:link w:val="Heading8"/>
     <w:uiPriority w:val="99"/>
+    <w:rsid w:val="00343451"/>
     <w:rPr>
       <w:rFonts w:eastAsia="SimSun"/>
       <w:i/>
@@ -13429,6 +13491,7 @@
     <w:basedOn w:val="DefaultParagraphFont"/>
     <w:link w:val="Heading9"/>
     <w:uiPriority w:val="99"/>
+    <w:rsid w:val="00343451"/>
     <w:rPr>
       <w:rFonts w:ascii="Arial" w:eastAsia="SimSun" w:hAnsi="Arial" w:cs="Arial"/>
       <w:lang w:eastAsia="zh-CN"/>
@@ -13489,6 +13552,7 @@
     <w:link w:val="FootnoteText"/>
     <w:uiPriority w:val="99"/>
     <w:semiHidden/>
+    <w:rsid w:val="00343451"/>
     <w:rPr>
       <w:rFonts w:eastAsia="SimSun"/>
       <w:sz w:val="20"/>
@@ -13534,6 +13598,7 @@
     <w:link w:val="Header"/>
     <w:uiPriority w:val="99"/>
     <w:semiHidden/>
+    <w:rsid w:val="00343451"/>
     <w:rPr>
       <w:rFonts w:eastAsia="SimSun"/>
       <w:sz w:val="24"/>
@@ -13565,6 +13630,7 @@
     <w:link w:val="Footer"/>
     <w:uiPriority w:val="99"/>
     <w:semiHidden/>
+    <w:rsid w:val="00343451"/>
     <w:rPr>
       <w:rFonts w:eastAsia="SimSun"/>
       <w:sz w:val="24"/>
@@ -13609,6 +13675,7 @@
     <w:link w:val="BalloonText"/>
     <w:uiPriority w:val="99"/>
     <w:semiHidden/>
+    <w:rsid w:val="00343451"/>
     <w:rPr>
       <w:rFonts w:ascii="Tahoma" w:eastAsia="SimSun" w:hAnsi="Tahoma" w:cs="Tahoma"/>
       <w:sz w:val="16"/>
@@ -13920,6 +13987,7 @@
     <w:basedOn w:val="Normal"/>
     <w:link w:val="HTMLPreformattedChar"/>
     <w:uiPriority w:val="99"/>
+    <w:rsid w:val="00343451"/>
     <w:pPr>
       <w:tabs>
         <w:tab w:val="left" w:pos="916"/>
@@ -13953,6 +14021,7 @@
     <w:link w:val="HTMLPreformatted"/>
     <w:uiPriority w:val="99"/>
     <w:semiHidden/>
+    <w:rsid w:val="00343451"/>
     <w:rPr>
       <w:rFonts w:ascii="Courier New" w:eastAsia="SimSun" w:hAnsi="Courier New" w:cs="Courier New"/>
       <w:sz w:val="20"/>

</xml_diff>

<commit_message>
Added stress-mortality extension to the root.
git-svn-id: http://Marc-PC/svn/Full@286 85f15e0e-5137-b144-a863-98bd542365a3
</commit_message>
<xml_diff>
--- a/trunk/core-install-library/trunk/docs/LANDIS-II Model v6.0 User Guide.docx
+++ b/trunk/core-install-library/trunk/docs/LANDIS-II Model v6.0 User Guide.docx
@@ -9,26 +9,36 @@
           <w:rFonts w:cs="Times New Roman"/>
         </w:rPr>
       </w:pPr>
-      <w:fldSimple w:instr=" DOCPROPERTY  &quot;Title line 1&quot;  \* MERGEFORMAT ">
-        <w:r>
-          <w:t>LANDIS-II Model v6.0</w:t>
+      <w:r>
+        <w:fldChar w:fldCharType="begin"/>
+      </w:r>
+      <w:r>
+        <w:instrText xml:space="preserve"> DOCPROPERTY  "Title line 1"  \* MERGEFORMAT </w:instrText>
+      </w:r>
+      <w:r>
+        <w:fldChar w:fldCharType="separate"/>
+      </w:r>
+      <w:r>
+        <w:t>LANDIS-II Model v6.0</w:t>
+      </w:r>
+      <w:r>
+        <w:fldChar w:fldCharType="end"/>
+      </w:r>
+    </w:p>
+    <w:p>
+      <w:pPr>
+        <w:pStyle w:val="titleline"/>
+        <w:rPr>
+          <w:rFonts w:cs="Times New Roman"/>
+        </w:rPr>
+      </w:pPr>
+      <w:fldSimple w:instr=" DOCPROPERTY  &quot;Title Line 2&quot;  \* MERGEFORMAT ">
+        <w:r>
+          <w:t>User Guide</w:t>
         </w:r>
       </w:fldSimple>
     </w:p>
     <w:p>
-      <w:pPr>
-        <w:pStyle w:val="titleline"/>
-        <w:rPr>
-          <w:rFonts w:cs="Times New Roman"/>
-        </w:rPr>
-      </w:pPr>
-      <w:fldSimple w:instr=" DOCPROPERTY  &quot;Title Line 2&quot;  \* MERGEFORMAT ">
-        <w:r>
-          <w:t>User Guide</w:t>
-        </w:r>
-      </w:fldSimple>
-    </w:p>
-    <w:p>
       <w:r>
         <w:tab/>
       </w:r>
@@ -114,7 +124,7 @@
           <w:rPr>
             <w:noProof/>
           </w:rPr>
-          <w:t>June 9, 2011</w:t>
+          <w:t>June 15, 2011</w:t>
         </w:r>
       </w:fldSimple>
     </w:p>
@@ -5962,8 +5972,13 @@
           <w:numId w:val="2"/>
         </w:numPr>
       </w:pPr>
-      <w:r>
-        <w:t>the input files which are common to all scenarios.</w:t>
+      <w:proofErr w:type="gramStart"/>
+      <w:r>
+        <w:t>the</w:t>
+      </w:r>
+      <w:proofErr w:type="gramEnd"/>
+      <w:r>
+        <w:t xml:space="preserve"> input files which are common to all scenarios.</w:t>
       </w:r>
     </w:p>
     <w:p>
@@ -6076,11 +6091,19 @@
         </w:rPr>
         <w:t xml:space="preserve"> can no longer write to the </w:t>
       </w:r>
+      <w:proofErr w:type="spellStart"/>
       <w:r>
         <w:rPr>
           <w:i/>
         </w:rPr>
-        <w:t>Erdas 7.4 (*</w:t>
+        <w:t>Erdas</w:t>
+      </w:r>
+      <w:proofErr w:type="spellEnd"/>
+      <w:r>
+        <w:rPr>
+          <w:i/>
+        </w:rPr>
+        <w:t xml:space="preserve"> 7.4 (*</w:t>
       </w:r>
       <w:r>
         <w:rPr>
@@ -6200,6 +6223,7 @@
           <w:numId w:val="2"/>
         </w:numPr>
       </w:pPr>
+      <w:proofErr w:type="gramStart"/>
       <w:r>
         <w:t>A change to</w:t>
       </w:r>
@@ -6215,6 +6239,7 @@
       <w:r>
         <w:t xml:space="preserve"> section of the extensions table in the scenario file</w:t>
       </w:r>
+      <w:proofErr w:type="gramEnd"/>
       <w:r>
         <w:t xml:space="preserve"> (see section </w:t>
       </w:r>
@@ -6441,8 +6466,21 @@
           <w:rFonts w:cs="Times New Roman"/>
         </w:rPr>
       </w:pPr>
-      <w:r>
-        <w:t xml:space="preserve">C:\&gt; landis-ii </w:t>
+      <w:proofErr w:type="gramStart"/>
+      <w:r>
+        <w:t>C:</w:t>
+      </w:r>
+      <w:proofErr w:type="gramEnd"/>
+      <w:r>
+        <w:t xml:space="preserve">\&gt; </w:t>
+      </w:r>
+      <w:proofErr w:type="spellStart"/>
+      <w:r>
+        <w:t>landis</w:t>
+      </w:r>
+      <w:proofErr w:type="spellEnd"/>
+      <w:r>
+        <w:t xml:space="preserve">-ii </w:t>
       </w:r>
       <w:r>
         <w:rPr>
@@ -6475,8 +6513,21 @@
           <w:rFonts w:cs="Times New Roman"/>
         </w:rPr>
       </w:pPr>
-      <w:r>
-        <w:t xml:space="preserve">C:\&gt; landis </w:t>
+      <w:proofErr w:type="gramStart"/>
+      <w:r>
+        <w:t>C:</w:t>
+      </w:r>
+      <w:proofErr w:type="gramEnd"/>
+      <w:r>
+        <w:t xml:space="preserve">\&gt; </w:t>
+      </w:r>
+      <w:proofErr w:type="spellStart"/>
+      <w:r>
+        <w:t>landis</w:t>
+      </w:r>
+      <w:proofErr w:type="spellEnd"/>
+      <w:r>
+        <w:t xml:space="preserve"> </w:t>
       </w:r>
       <w:r>
         <w:rPr>
@@ -6546,8 +6597,13 @@
           <w:rFonts w:cs="Times New Roman"/>
         </w:rPr>
       </w:pPr>
-      <w:r>
-        <w:t xml:space="preserve">C:\&gt; landis-5.1 </w:t>
+      <w:proofErr w:type="gramStart"/>
+      <w:r>
+        <w:t>C:</w:t>
+      </w:r>
+      <w:proofErr w:type="gramEnd"/>
+      <w:r>
+        <w:t xml:space="preserve">\&gt; landis-5.1 </w:t>
       </w:r>
       <w:r>
         <w:rPr>
@@ -6602,6 +6658,7 @@
         <w:softHyphen/>
         <w:t xml:space="preserve">– </w:t>
       </w:r>
+      <w:proofErr w:type="spellStart"/>
       <w:r>
         <w:rPr>
           <w:rFonts w:ascii="Courier New" w:hAnsi="Courier New" w:cs="Courier New"/>
@@ -6616,67 +6673,75 @@
           <w:sz w:val="20"/>
           <w:szCs w:val="20"/>
         </w:rPr>
-        <w:t>s-ii</w:t>
-      </w:r>
-      <w:r>
-        <w:t xml:space="preserve"> and </w:t>
-      </w:r>
+        <w:t>s</w:t>
+      </w:r>
+      <w:proofErr w:type="spellEnd"/>
       <w:r>
         <w:rPr>
           <w:rFonts w:ascii="Courier New" w:hAnsi="Courier New" w:cs="Courier New"/>
           <w:sz w:val="20"/>
           <w:szCs w:val="20"/>
         </w:rPr>
-        <w:t>landis</w:t>
-      </w:r>
-      <w:r>
-        <w:t xml:space="preserve"> </w:t>
-      </w:r>
-      <w:r>
-        <w:softHyphen/>
-        <w:t xml:space="preserve">– </w:t>
-      </w:r>
-      <w:r>
-        <w:t xml:space="preserve"> will run a particular version based upon the existence of the LANDIS_VERSION environment variable.</w:t>
-      </w:r>
-    </w:p>
-    <w:p>
-      <w:pPr>
-        <w:pStyle w:val="textbody"/>
-      </w:pPr>
-      <w:r>
-        <w:t xml:space="preserve">If the LANDIS_VERSION variable is not set, then </w:t>
-      </w:r>
-      <w:r>
-        <w:t>those</w:t>
-      </w:r>
-      <w:r>
-        <w:t xml:space="preserve"> two commands will run the newest version.  For example, </w:t>
-      </w:r>
-      <w:r>
-        <w:t xml:space="preserve">if </w:t>
-      </w:r>
-      <w:r>
-        <w:t xml:space="preserve">versions 5.0 and 5.1 are installed, then both the </w:t>
-      </w:r>
+        <w:t>-ii</w:t>
+      </w:r>
+      <w:r>
+        <w:t xml:space="preserve"> and </w:t>
+      </w:r>
+      <w:proofErr w:type="spellStart"/>
       <w:r>
         <w:rPr>
           <w:rFonts w:ascii="Courier New" w:hAnsi="Courier New" w:cs="Courier New"/>
           <w:sz w:val="20"/>
           <w:szCs w:val="20"/>
         </w:rPr>
-        <w:t>landi</w:t>
-      </w:r>
+        <w:t>landis</w:t>
+      </w:r>
+      <w:proofErr w:type="spellEnd"/>
+      <w:r>
+        <w:t xml:space="preserve"> </w:t>
+      </w:r>
+      <w:r>
+        <w:softHyphen/>
+      </w:r>
+      <w:proofErr w:type="gramStart"/>
+      <w:r>
+        <w:t xml:space="preserve">– </w:t>
+      </w:r>
+      <w:r>
+        <w:t xml:space="preserve"> will</w:t>
+      </w:r>
+      <w:proofErr w:type="gramEnd"/>
+      <w:r>
+        <w:t xml:space="preserve"> run a particular version based upon the existence of the LANDIS_VERSION environment variable.</w:t>
+      </w:r>
+    </w:p>
+    <w:p>
+      <w:pPr>
+        <w:pStyle w:val="textbody"/>
+      </w:pPr>
+      <w:r>
+        <w:t xml:space="preserve">If the LANDIS_VERSION variable is not set, then </w:t>
+      </w:r>
+      <w:r>
+        <w:t>those</w:t>
+      </w:r>
+      <w:r>
+        <w:t xml:space="preserve"> two commands will run the newest version.  For example, </w:t>
+      </w:r>
+      <w:r>
+        <w:t xml:space="preserve">if </w:t>
+      </w:r>
+      <w:r>
+        <w:t xml:space="preserve">versions 5.0 and 5.1 are installed, then both the </w:t>
+      </w:r>
+      <w:proofErr w:type="spellStart"/>
       <w:r>
         <w:rPr>
           <w:rFonts w:ascii="Courier New" w:hAnsi="Courier New" w:cs="Courier New"/>
           <w:sz w:val="20"/>
           <w:szCs w:val="20"/>
         </w:rPr>
-        <w:t>s-ii</w:t>
-      </w:r>
-      <w:r>
-        <w:t xml:space="preserve"> and </w:t>
+        <w:t>landi</w:t>
       </w:r>
       <w:r>
         <w:rPr>
@@ -6684,50 +6749,88 @@
           <w:sz w:val="20"/>
           <w:szCs w:val="20"/>
         </w:rPr>
-        <w:t>landis</w:t>
-      </w:r>
-      <w:r>
-        <w:t xml:space="preserve"> commands will run version 5.1.</w:t>
-      </w:r>
-    </w:p>
-    <w:p>
-      <w:pPr>
-        <w:pStyle w:val="textbody"/>
-      </w:pPr>
-      <w:r>
-        <w:lastRenderedPageBreak/>
-        <w:t>If the LANDIS_VERSION variable is set, then those two commands will run the version specified by the variable.</w:t>
-      </w:r>
-      <w:r>
-        <w:t xml:space="preserve">  For example, if versions 5.0 and 5.1 are both installed on a server, but a user wishes to use version 5.0 as the default for her work, she can set the LANDIS_VERSION variable to “5.0”.  Then both </w:t>
-      </w:r>
+        <w:t>s</w:t>
+      </w:r>
+      <w:proofErr w:type="spellEnd"/>
       <w:r>
         <w:rPr>
           <w:rFonts w:ascii="Courier New" w:hAnsi="Courier New" w:cs="Courier New"/>
           <w:sz w:val="20"/>
           <w:szCs w:val="20"/>
         </w:rPr>
-        <w:t>landi</w:t>
-      </w:r>
+        <w:t>-ii</w:t>
+      </w:r>
+      <w:r>
+        <w:t xml:space="preserve"> and </w:t>
+      </w:r>
+      <w:proofErr w:type="spellStart"/>
+      <w:proofErr w:type="gramStart"/>
       <w:r>
         <w:rPr>
           <w:rFonts w:ascii="Courier New" w:hAnsi="Courier New" w:cs="Courier New"/>
           <w:sz w:val="20"/>
           <w:szCs w:val="20"/>
         </w:rPr>
-        <w:t>s-ii</w:t>
-      </w:r>
-      <w:r>
-        <w:t xml:space="preserve"> and </w:t>
-      </w:r>
+        <w:t>landis</w:t>
+      </w:r>
+      <w:proofErr w:type="spellEnd"/>
+      <w:proofErr w:type="gramEnd"/>
+      <w:r>
+        <w:t xml:space="preserve"> commands will run version 5.1.</w:t>
+      </w:r>
+    </w:p>
+    <w:p>
+      <w:pPr>
+        <w:pStyle w:val="textbody"/>
+      </w:pPr>
+      <w:r>
+        <w:lastRenderedPageBreak/>
+        <w:t>If the LANDIS_VERSION variable is set, then those two commands will run the version specified by the variable.</w:t>
+      </w:r>
+      <w:r>
+        <w:t xml:space="preserve">  For example, if versions 5.0 and 5.1 are both installed on a server, but a user wishes to use version 5.0 as the default for her work, she can set the LANDIS_VERSION variable to “5.0”.  Then both </w:t>
+      </w:r>
+      <w:proofErr w:type="spellStart"/>
       <w:r>
         <w:rPr>
           <w:rFonts w:ascii="Courier New" w:hAnsi="Courier New" w:cs="Courier New"/>
           <w:sz w:val="20"/>
           <w:szCs w:val="20"/>
         </w:rPr>
+        <w:t>landi</w:t>
+      </w:r>
+      <w:r>
+        <w:rPr>
+          <w:rFonts w:ascii="Courier New" w:hAnsi="Courier New" w:cs="Courier New"/>
+          <w:sz w:val="20"/>
+          <w:szCs w:val="20"/>
+        </w:rPr>
+        <w:t>s</w:t>
+      </w:r>
+      <w:proofErr w:type="spellEnd"/>
+      <w:r>
+        <w:rPr>
+          <w:rFonts w:ascii="Courier New" w:hAnsi="Courier New" w:cs="Courier New"/>
+          <w:sz w:val="20"/>
+          <w:szCs w:val="20"/>
+        </w:rPr>
+        <w:t>-ii</w:t>
+      </w:r>
+      <w:r>
+        <w:t xml:space="preserve"> and </w:t>
+      </w:r>
+      <w:proofErr w:type="spellStart"/>
+      <w:proofErr w:type="gramStart"/>
+      <w:r>
+        <w:rPr>
+          <w:rFonts w:ascii="Courier New" w:hAnsi="Courier New" w:cs="Courier New"/>
+          <w:sz w:val="20"/>
+          <w:szCs w:val="20"/>
+        </w:rPr>
         <w:t>landis</w:t>
       </w:r>
+      <w:proofErr w:type="spellEnd"/>
+      <w:proofErr w:type="gramEnd"/>
       <w:r>
         <w:t xml:space="preserve"> commands will run version 5.0.</w:t>
       </w:r>
@@ -6756,8 +6859,13 @@
       <w:pPr>
         <w:pStyle w:val="commandprompt"/>
       </w:pPr>
-      <w:r>
-        <w:t>C:\&gt; set LANDIS_VERSION=5.0</w:t>
+      <w:proofErr w:type="gramStart"/>
+      <w:r>
+        <w:t>C:</w:t>
+      </w:r>
+      <w:proofErr w:type="gramEnd"/>
+      <w:r>
+        <w:t>\&gt; set LANDIS_VERSION=5.0</w:t>
       </w:r>
     </w:p>
     <w:p>
@@ -6772,11 +6880,16 @@
       <w:pPr>
         <w:pStyle w:val="textbody"/>
       </w:pPr>
+      <w:proofErr w:type="gramStart"/>
       <w:r>
         <w:t>o</w:t>
       </w:r>
       <w:r>
-        <w:t xml:space="preserve">r </w:t>
+        <w:t>r</w:t>
+      </w:r>
+      <w:proofErr w:type="gramEnd"/>
+      <w:r>
+        <w:t xml:space="preserve"> </w:t>
       </w:r>
       <w:r>
         <w:t>it</w:t>
@@ -7088,11 +7201,19 @@
           <w:lang w:eastAsia="en-US"/>
         </w:rPr>
       </w:pPr>
-      <w:r>
-        <w:rPr>
-          <w:lang w:eastAsia="en-US"/>
-        </w:rPr>
-        <w:t>Sample_Parameter 500 &lt;&lt; Units: Mg/ha</w:t>
+      <w:proofErr w:type="spellStart"/>
+      <w:r>
+        <w:rPr>
+          <w:lang w:eastAsia="en-US"/>
+        </w:rPr>
+        <w:t>Sample_Parameter</w:t>
+      </w:r>
+      <w:proofErr w:type="spellEnd"/>
+      <w:r>
+        <w:rPr>
+          <w:lang w:eastAsia="en-US"/>
+        </w:rPr>
+        <w:t xml:space="preserve"> 500 &lt;&lt; Units: Mg/ha</w:t>
       </w:r>
     </w:p>
     <w:p>
@@ -7153,17 +7274,24 @@
       <w:pPr>
         <w:pStyle w:val="textinputfile"/>
       </w:pPr>
+      <w:proofErr w:type="spellStart"/>
       <w:r>
         <w:t>SampleParameter</w:t>
       </w:r>
+      <w:proofErr w:type="spellEnd"/>
     </w:p>
     <w:p>
       <w:pPr>
         <w:pStyle w:val="textinputfile"/>
       </w:pPr>
       <w:r>
-        <w:t>#ofCycles</w:t>
-      </w:r>
+        <w:t>#</w:t>
+      </w:r>
+      <w:proofErr w:type="spellStart"/>
+      <w:r>
+        <w:t>ofCycles</w:t>
+      </w:r>
+      <w:proofErr w:type="spellEnd"/>
     </w:p>
     <w:p>
       <w:pPr>
@@ -7186,7 +7314,21 @@
           <w:lang w:eastAsia="en-US"/>
         </w:rPr>
         <w:lastRenderedPageBreak/>
-        <w:t>Data Line With Single Parameter</w:t>
+        <w:t xml:space="preserve">Data Line </w:t>
+      </w:r>
+      <w:proofErr w:type="gramStart"/>
+      <w:r>
+        <w:rPr>
+          <w:lang w:eastAsia="en-US"/>
+        </w:rPr>
+        <w:t>With</w:t>
+      </w:r>
+      <w:proofErr w:type="gramEnd"/>
+      <w:r>
+        <w:rPr>
+          <w:lang w:eastAsia="en-US"/>
+        </w:rPr>
+        <w:t xml:space="preserve"> Single Parameter</w:t>
       </w:r>
       <w:bookmarkEnd w:id="17"/>
     </w:p>
@@ -7255,7 +7397,25 @@
           <w:iCs/>
           <w:lang w:eastAsia="en-US"/>
         </w:rPr>
-        <w:t>parameter-name  parameter-value</w:t>
+        <w:t>parameter-</w:t>
+      </w:r>
+      <w:proofErr w:type="gramStart"/>
+      <w:r>
+        <w:rPr>
+          <w:i/>
+          <w:iCs/>
+          <w:lang w:eastAsia="en-US"/>
+        </w:rPr>
+        <w:t>name  parameter</w:t>
+      </w:r>
+      <w:proofErr w:type="gramEnd"/>
+      <w:r>
+        <w:rPr>
+          <w:i/>
+          <w:iCs/>
+          <w:lang w:eastAsia="en-US"/>
+        </w:rPr>
+        <w:t>-value</w:t>
       </w:r>
     </w:p>
     <w:p>
@@ -7290,11 +7450,19 @@
           <w:lang w:eastAsia="en-US"/>
         </w:rPr>
       </w:pPr>
-      <w:r>
-        <w:rPr>
-          <w:lang w:eastAsia="en-US"/>
-        </w:rPr>
-        <w:t>Timestep   10</w:t>
+      <w:proofErr w:type="spellStart"/>
+      <w:r>
+        <w:rPr>
+          <w:lang w:eastAsia="en-US"/>
+        </w:rPr>
+        <w:t>Timestep</w:t>
+      </w:r>
+      <w:proofErr w:type="spellEnd"/>
+      <w:r>
+        <w:rPr>
+          <w:lang w:eastAsia="en-US"/>
+        </w:rPr>
+        <w:t xml:space="preserve">   10</w:t>
       </w:r>
     </w:p>
     <w:p>
@@ -7304,11 +7472,33 @@
           <w:lang w:eastAsia="en-US"/>
         </w:rPr>
       </w:pPr>
-      <w:r>
-        <w:rPr>
-          <w:lang w:eastAsia="en-US"/>
-        </w:rPr>
-        <w:t>CellLength 28.5  &lt;&lt; meters</w:t>
+      <w:proofErr w:type="spellStart"/>
+      <w:r>
+        <w:rPr>
+          <w:lang w:eastAsia="en-US"/>
+        </w:rPr>
+        <w:t>CellLength</w:t>
+      </w:r>
+      <w:proofErr w:type="spellEnd"/>
+      <w:r>
+        <w:rPr>
+          <w:lang w:eastAsia="en-US"/>
+        </w:rPr>
+        <w:t xml:space="preserve"> </w:t>
+      </w:r>
+      <w:proofErr w:type="gramStart"/>
+      <w:r>
+        <w:rPr>
+          <w:lang w:eastAsia="en-US"/>
+        </w:rPr>
+        <w:t>28.5  &lt;</w:t>
+      </w:r>
+      <w:proofErr w:type="gramEnd"/>
+      <w:r>
+        <w:rPr>
+          <w:lang w:eastAsia="en-US"/>
+        </w:rPr>
+        <w:t>&lt; meters</w:t>
       </w:r>
     </w:p>
     <w:p>
@@ -7330,7 +7520,21 @@
         <w:rPr>
           <w:lang w:eastAsia="en-US"/>
         </w:rPr>
-        <w:t xml:space="preserve">   Description  "southeast pine barrens"</w:t>
+        <w:t xml:space="preserve">   </w:t>
+      </w:r>
+      <w:proofErr w:type="gramStart"/>
+      <w:r>
+        <w:rPr>
+          <w:lang w:eastAsia="en-US"/>
+        </w:rPr>
+        <w:t>Description  "</w:t>
+      </w:r>
+      <w:proofErr w:type="gramEnd"/>
+      <w:r>
+        <w:rPr>
+          <w:lang w:eastAsia="en-US"/>
+        </w:rPr>
+        <w:t>southeast pine barrens"</w:t>
       </w:r>
     </w:p>
     <w:p>
@@ -7361,24 +7565,48 @@
       <w:pPr>
         <w:pStyle w:val="textinputfile"/>
       </w:pPr>
-      <w:r>
-        <w:t>CellLength  20</w:t>
-      </w:r>
+      <w:proofErr w:type="spellStart"/>
+      <w:proofErr w:type="gramStart"/>
+      <w:r>
+        <w:t>CellLength</w:t>
+      </w:r>
+      <w:proofErr w:type="spellEnd"/>
+      <w:r>
+        <w:t xml:space="preserve">  20</w:t>
+      </w:r>
+      <w:proofErr w:type="gramEnd"/>
     </w:p>
     <w:p>
       <w:pPr>
         <w:pStyle w:val="textinputfile"/>
       </w:pPr>
-      <w:r>
-        <w:t>CellLength  20.0</w:t>
-      </w:r>
+      <w:proofErr w:type="spellStart"/>
+      <w:proofErr w:type="gramStart"/>
+      <w:r>
+        <w:t>CellLength</w:t>
+      </w:r>
+      <w:proofErr w:type="spellEnd"/>
+      <w:r>
+        <w:t xml:space="preserve">  20.0</w:t>
+      </w:r>
+      <w:proofErr w:type="gramEnd"/>
     </w:p>
     <w:p>
       <w:pPr>
         <w:pStyle w:val="textinputfile"/>
       </w:pPr>
-      <w:r>
-        <w:t>CellLength  2e1   &lt;&lt; scientific notation = 2 * 10^1</w:t>
+      <w:proofErr w:type="spellStart"/>
+      <w:proofErr w:type="gramStart"/>
+      <w:r>
+        <w:t>CellLength</w:t>
+      </w:r>
+      <w:proofErr w:type="spellEnd"/>
+      <w:r>
+        <w:t xml:space="preserve">  2e1</w:t>
+      </w:r>
+      <w:proofErr w:type="gramEnd"/>
+      <w:r>
+        <w:t xml:space="preserve">   &lt;&lt; scientific notation = 2 * 10^1</w:t>
       </w:r>
     </w:p>
     <w:p>
@@ -7398,16 +7626,36 @@
       <w:pPr>
         <w:pStyle w:val="textinputfile"/>
       </w:pPr>
-      <w:r>
-        <w:t>ParameterX  -.1234</w:t>
+      <w:proofErr w:type="spellStart"/>
+      <w:proofErr w:type="gramStart"/>
+      <w:r>
+        <w:t>ParameterX</w:t>
+      </w:r>
+      <w:proofErr w:type="spellEnd"/>
+      <w:r>
+        <w:t xml:space="preserve">  -</w:t>
+      </w:r>
+      <w:proofErr w:type="gramEnd"/>
+      <w:r>
+        <w:t>.1234</w:t>
       </w:r>
     </w:p>
     <w:p>
       <w:pPr>
         <w:pStyle w:val="textinputfile"/>
       </w:pPr>
-      <w:r>
-        <w:t>ParameterY  +98.765e-22</w:t>
+      <w:proofErr w:type="spellStart"/>
+      <w:proofErr w:type="gramStart"/>
+      <w:r>
+        <w:t>ParameterY</w:t>
+      </w:r>
+      <w:proofErr w:type="spellEnd"/>
+      <w:r>
+        <w:t xml:space="preserve">  +</w:t>
+      </w:r>
+      <w:proofErr w:type="gramEnd"/>
+      <w:r>
+        <w:t>98.765e-22</w:t>
       </w:r>
     </w:p>
     <w:p>
@@ -7427,57 +7675,82 @@
           <w:b/>
           <w:bCs/>
         </w:rPr>
-        <w:t>integer parameters</w:t>
-      </w:r>
-      <w:r>
-        <w:t xml:space="preserve"> which means they only accept integer values.</w:t>
-      </w:r>
-    </w:p>
-    <w:p>
-      <w:pPr>
-        <w:pStyle w:val="textbody"/>
-      </w:pPr>
-      <w:r>
-        <w:t>For user convenience, thousands-separators can be used for large values.</w:t>
-      </w:r>
-    </w:p>
-    <w:p>
-      <w:pPr>
-        <w:pStyle w:val="textinputfile"/>
-      </w:pPr>
-      <w:r>
-        <w:t>Population  2,000,000</w:t>
-      </w:r>
-    </w:p>
-    <w:p>
-      <w:pPr>
-        <w:pStyle w:val="Heading3"/>
-        <w:rPr>
-          <w:lang w:eastAsia="en-US"/>
-        </w:rPr>
-      </w:pPr>
-      <w:bookmarkStart w:id="19" w:name="_Toc291480390"/>
-      <w:r>
-        <w:rPr>
-          <w:lang w:eastAsia="en-US"/>
-        </w:rPr>
-        <w:t>Yes/No Parameter Values</w:t>
-      </w:r>
-      <w:bookmarkEnd w:id="19"/>
-    </w:p>
-    <w:p>
-      <w:pPr>
-        <w:pStyle w:val="textbody"/>
-      </w:pPr>
-      <w:r>
-        <w:t xml:space="preserve">Yes/no parameters are also known as </w:t>
-      </w:r>
+        <w:t xml:space="preserve">integer </w:t>
+      </w:r>
+      <w:proofErr w:type="gramStart"/>
       <w:r>
         <w:rPr>
           <w:b/>
           <w:bCs/>
         </w:rPr>
-        <w:t>boolean parameters</w:t>
+        <w:t>parameters</w:t>
+      </w:r>
+      <w:r>
+        <w:t xml:space="preserve"> which means</w:t>
+      </w:r>
+      <w:proofErr w:type="gramEnd"/>
+      <w:r>
+        <w:t xml:space="preserve"> they only accept integer values.</w:t>
+      </w:r>
+    </w:p>
+    <w:p>
+      <w:pPr>
+        <w:pStyle w:val="textbody"/>
+      </w:pPr>
+      <w:r>
+        <w:t>For user convenience, thousands-separators can be used for large values.</w:t>
+      </w:r>
+    </w:p>
+    <w:p>
+      <w:pPr>
+        <w:pStyle w:val="textinputfile"/>
+      </w:pPr>
+      <w:proofErr w:type="gramStart"/>
+      <w:r>
+        <w:t>Population  2,000,000</w:t>
+      </w:r>
+      <w:proofErr w:type="gramEnd"/>
+    </w:p>
+    <w:p>
+      <w:pPr>
+        <w:pStyle w:val="Heading3"/>
+        <w:rPr>
+          <w:lang w:eastAsia="en-US"/>
+        </w:rPr>
+      </w:pPr>
+      <w:bookmarkStart w:id="19" w:name="_Toc291480390"/>
+      <w:r>
+        <w:rPr>
+          <w:lang w:eastAsia="en-US"/>
+        </w:rPr>
+        <w:t>Yes/No Parameter Values</w:t>
+      </w:r>
+      <w:bookmarkEnd w:id="19"/>
+    </w:p>
+    <w:p>
+      <w:pPr>
+        <w:pStyle w:val="textbody"/>
+      </w:pPr>
+      <w:r>
+        <w:t xml:space="preserve">Yes/no parameters are also known as </w:t>
+      </w:r>
+      <w:proofErr w:type="spellStart"/>
+      <w:proofErr w:type="gramStart"/>
+      <w:r>
+        <w:rPr>
+          <w:b/>
+          <w:bCs/>
+        </w:rPr>
+        <w:t>boolean</w:t>
+      </w:r>
+      <w:proofErr w:type="spellEnd"/>
+      <w:proofErr w:type="gramEnd"/>
+      <w:r>
+        <w:rPr>
+          <w:b/>
+          <w:bCs/>
+        </w:rPr>
+        <w:t xml:space="preserve"> parameters</w:t>
       </w:r>
       <w:r>
         <w:t>.  Acceptable yes values are “</w:t>
@@ -7616,12 +7889,19 @@
         <w:pStyle w:val="textinputfile"/>
         <w:ind w:left="2160"/>
       </w:pPr>
+      <w:proofErr w:type="gramStart"/>
       <w:r>
         <w:t>Species</w:t>
       </w:r>
       <w:r>
-        <w:t xml:space="preserve">  pinurigi</w:t>
-      </w:r>
+        <w:t xml:space="preserve">  </w:t>
+      </w:r>
+      <w:proofErr w:type="spellStart"/>
+      <w:r>
+        <w:t>pinurigi</w:t>
+      </w:r>
+      <w:proofErr w:type="spellEnd"/>
+      <w:proofErr w:type="gramEnd"/>
     </w:p>
     <w:p>
       <w:pPr>
@@ -7742,6 +8022,7 @@
           <w:lang w:eastAsia="en-US"/>
         </w:rPr>
       </w:pPr>
+      <w:proofErr w:type="gramStart"/>
       <w:r>
         <w:t xml:space="preserve">Species  </w:t>
       </w:r>
@@ -7751,9 +8032,12 @@
         </w:rPr>
         <w:t>"</w:t>
       </w:r>
+      <w:proofErr w:type="spellStart"/>
+      <w:proofErr w:type="gramEnd"/>
       <w:r>
         <w:t>pinurigi</w:t>
       </w:r>
+      <w:proofErr w:type="spellEnd"/>
       <w:r>
         <w:rPr>
           <w:lang w:eastAsia="en-US"/>
@@ -7772,11 +8056,19 @@
       <w:r>
         <w:t xml:space="preserve">Description   </w:t>
       </w:r>
-      <w:r>
-        <w:rPr>
-          <w:lang w:eastAsia="en-US"/>
-        </w:rPr>
-        <w:t>''  &lt;&lt; empty string; 0 characters</w:t>
+      <w:proofErr w:type="gramStart"/>
+      <w:r>
+        <w:rPr>
+          <w:lang w:eastAsia="en-US"/>
+        </w:rPr>
+        <w:t>''  &lt;</w:t>
+      </w:r>
+      <w:proofErr w:type="gramEnd"/>
+      <w:r>
+        <w:rPr>
+          <w:lang w:eastAsia="en-US"/>
+        </w:rPr>
+        <w:t>&lt; empty string; 0 characters</w:t>
       </w:r>
     </w:p>
     <w:p>
@@ -7787,6 +8079,7 @@
           <w:rFonts w:cs="Times New Roman"/>
         </w:rPr>
       </w:pPr>
+      <w:proofErr w:type="gramStart"/>
       <w:r>
         <w:t xml:space="preserve">File  </w:t>
       </w:r>
@@ -7794,7 +8087,14 @@
         <w:rPr>
           <w:lang w:eastAsia="en-US"/>
         </w:rPr>
-        <w:t>"model runs\scenario XYZ</w:t>
+        <w:t>"</w:t>
+      </w:r>
+      <w:proofErr w:type="gramEnd"/>
+      <w:r>
+        <w:rPr>
+          <w:lang w:eastAsia="en-US"/>
+        </w:rPr>
+        <w:t>model runs\scenario XYZ</w:t>
       </w:r>
       <w:r>
         <w:rPr>
@@ -7863,12 +8163,14 @@
           <w:lang w:eastAsia="en-US"/>
         </w:rPr>
       </w:pPr>
+      <w:proofErr w:type="gramStart"/>
       <w:r>
         <w:rPr>
           <w:lang w:eastAsia="en-US"/>
         </w:rPr>
         <w:t>some-dir/SPECIES</w:t>
       </w:r>
+      <w:proofErr w:type="gramEnd"/>
     </w:p>
     <w:p>
       <w:pPr>
@@ -7895,7 +8197,21 @@
         <w:rPr>
           <w:lang w:eastAsia="en-US"/>
         </w:rPr>
-        <w:t>../../landis-ii/climate/species.txt</w:t>
+        <w:t>../../</w:t>
+      </w:r>
+      <w:proofErr w:type="spellStart"/>
+      <w:r>
+        <w:rPr>
+          <w:lang w:eastAsia="en-US"/>
+        </w:rPr>
+        <w:t>landis</w:t>
+      </w:r>
+      <w:proofErr w:type="spellEnd"/>
+      <w:r>
+        <w:rPr>
+          <w:lang w:eastAsia="en-US"/>
+        </w:rPr>
+        <w:t>-ii/climate/species.txt</w:t>
       </w:r>
     </w:p>
     <w:p>
@@ -7909,7 +8225,21 @@
         <w:rPr>
           <w:lang w:eastAsia="en-US"/>
         </w:rPr>
-        <w:t>"model runs/scenario XYZ/file.txt"</w:t>
+        <w:t>"</w:t>
+      </w:r>
+      <w:proofErr w:type="gramStart"/>
+      <w:r>
+        <w:rPr>
+          <w:lang w:eastAsia="en-US"/>
+        </w:rPr>
+        <w:t>model</w:t>
+      </w:r>
+      <w:proofErr w:type="gramEnd"/>
+      <w:r>
+        <w:rPr>
+          <w:lang w:eastAsia="en-US"/>
+        </w:rPr>
+        <w:t xml:space="preserve"> runs/scenario XYZ/file.txt"</w:t>
       </w:r>
     </w:p>
     <w:p>
@@ -8169,7 +8499,31 @@
         <w:pStyle w:val="textbody"/>
       </w:pPr>
       <w:r>
-        <w:t>As an example, suppose an output extension generates output maps showing shade at the sites on the landscape, one map for each timestep that the extension runs.  The extension’s input file has a file parameter whose value represents the maps’ names.  The extension defines a variable called “timestep” for this file parameter; its value is the current timestep.  The user puts this variable in the parameter value to ensure that each map name is unique.</w:t>
+        <w:t xml:space="preserve">As an example, suppose an output extension generates output maps showing shade at the sites on the landscape, one map for each </w:t>
+      </w:r>
+      <w:proofErr w:type="spellStart"/>
+      <w:r>
+        <w:t>timestep</w:t>
+      </w:r>
+      <w:proofErr w:type="spellEnd"/>
+      <w:r>
+        <w:t xml:space="preserve"> that the extension runs.  The extension’s input file has a file parameter whose value represents the maps’ names.  The extension defines a variable called “</w:t>
+      </w:r>
+      <w:proofErr w:type="spellStart"/>
+      <w:r>
+        <w:t>timestep</w:t>
+      </w:r>
+      <w:proofErr w:type="spellEnd"/>
+      <w:r>
+        <w:t xml:space="preserve">” for this file parameter; its value is the current </w:t>
+      </w:r>
+      <w:proofErr w:type="spellStart"/>
+      <w:r>
+        <w:t>timestep</w:t>
+      </w:r>
+      <w:proofErr w:type="spellEnd"/>
+      <w:r>
+        <w:t>.  The user puts this variable in the parameter value to ensure that each map name is unique.</w:t>
       </w:r>
     </w:p>
     <w:p>
@@ -8179,14 +8533,55 @@
           <w:rFonts w:cs="Times New Roman"/>
         </w:rPr>
       </w:pPr>
-      <w:r>
-        <w:t xml:space="preserve">MapNames  </w:t>
-      </w:r>
-      <w:r>
-        <w:rPr>
-          <w:lang w:eastAsia="en-US"/>
-        </w:rPr>
-        <w:t>"output/shade-{timestep}.gis"</w:t>
+      <w:proofErr w:type="spellStart"/>
+      <w:proofErr w:type="gramStart"/>
+      <w:r>
+        <w:t>MapNames</w:t>
+      </w:r>
+      <w:proofErr w:type="spellEnd"/>
+      <w:r>
+        <w:t xml:space="preserve">  </w:t>
+      </w:r>
+      <w:r>
+        <w:rPr>
+          <w:lang w:eastAsia="en-US"/>
+        </w:rPr>
+        <w:t>"</w:t>
+      </w:r>
+      <w:proofErr w:type="gramEnd"/>
+      <w:r>
+        <w:rPr>
+          <w:lang w:eastAsia="en-US"/>
+        </w:rPr>
+        <w:t>output/shade-{</w:t>
+      </w:r>
+      <w:proofErr w:type="spellStart"/>
+      <w:r>
+        <w:rPr>
+          <w:lang w:eastAsia="en-US"/>
+        </w:rPr>
+        <w:t>timestep</w:t>
+      </w:r>
+      <w:proofErr w:type="spellEnd"/>
+      <w:r>
+        <w:rPr>
+          <w:lang w:eastAsia="en-US"/>
+        </w:rPr>
+        <w:t>}.</w:t>
+      </w:r>
+      <w:proofErr w:type="spellStart"/>
+      <w:r>
+        <w:rPr>
+          <w:lang w:eastAsia="en-US"/>
+        </w:rPr>
+        <w:t>gis</w:t>
+      </w:r>
+      <w:proofErr w:type="spellEnd"/>
+      <w:r>
+        <w:rPr>
+          <w:lang w:eastAsia="en-US"/>
+        </w:rPr>
+        <w:t>"</w:t>
       </w:r>
     </w:p>
     <w:p>
@@ -8218,41 +8613,31 @@
           <w:sz w:val="20"/>
           <w:szCs w:val="20"/>
         </w:rPr>
-        <w:t>"dir/sub_dir/file.txt"</w:t>
-      </w:r>
-      <w:r>
-        <w:rPr>
-          <w:lang w:eastAsia="en-US"/>
-        </w:rPr>
-        <w:t xml:space="preserve"> and the directory </w:t>
-      </w:r>
+        <w:t>"dir/</w:t>
+      </w:r>
+      <w:proofErr w:type="spellStart"/>
       <w:r>
         <w:rPr>
           <w:rFonts w:ascii="Courier New" w:hAnsi="Courier New" w:cs="Courier New"/>
           <w:sz w:val="20"/>
           <w:szCs w:val="20"/>
         </w:rPr>
-        <w:t>"dir"</w:t>
-      </w:r>
-      <w:r>
-        <w:rPr>
-          <w:lang w:eastAsia="en-US"/>
-        </w:rPr>
-        <w:t xml:space="preserve"> does not exist. The program will make the directory </w:t>
-      </w:r>
+        <w:t>sub_dir</w:t>
+      </w:r>
+      <w:proofErr w:type="spellEnd"/>
       <w:r>
         <w:rPr>
           <w:rFonts w:ascii="Courier New" w:hAnsi="Courier New" w:cs="Courier New"/>
           <w:sz w:val="20"/>
           <w:szCs w:val="20"/>
         </w:rPr>
-        <w:t>"dir"</w:t>
-      </w:r>
-      <w:r>
-        <w:rPr>
-          <w:lang w:eastAsia="en-US"/>
-        </w:rPr>
-        <w:t xml:space="preserve"> and its subdirectory </w:t>
+        <w:t>/file.txt"</w:t>
+      </w:r>
+      <w:r>
+        <w:rPr>
+          <w:lang w:eastAsia="en-US"/>
+        </w:rPr>
+        <w:t xml:space="preserve"> and the directory </w:t>
       </w:r>
       <w:r>
         <w:rPr>
@@ -8260,13 +8645,13 @@
           <w:sz w:val="20"/>
           <w:szCs w:val="20"/>
         </w:rPr>
-        <w:t>"dir/sub_dir"</w:t>
-      </w:r>
-      <w:r>
-        <w:rPr>
-          <w:lang w:eastAsia="en-US"/>
-        </w:rPr>
-        <w:t xml:space="preserve"> before creating the output file </w:t>
+        <w:t>"dir"</w:t>
+      </w:r>
+      <w:r>
+        <w:rPr>
+          <w:lang w:eastAsia="en-US"/>
+        </w:rPr>
+        <w:t xml:space="preserve"> does not exist. The program will make the directory </w:t>
       </w:r>
       <w:r>
         <w:rPr>
@@ -8274,768 +8659,13 @@
           <w:sz w:val="20"/>
           <w:szCs w:val="20"/>
         </w:rPr>
-        <w:t>"dir/sub_dir/file.txt"</w:t>
-      </w:r>
-      <w:r>
-        <w:rPr>
-          <w:lang w:eastAsia="en-US"/>
-        </w:rPr>
-        <w:t>.</w:t>
-      </w:r>
-    </w:p>
-    <w:p>
-      <w:pPr>
-        <w:pStyle w:val="Heading3moreindent"/>
-      </w:pPr>
-      <w:bookmarkStart w:id="27" w:name="_Toc291480394"/>
-      <w:r>
-        <w:t>Tables of Parameter Values</w:t>
-      </w:r>
-      <w:bookmarkEnd w:id="27"/>
-    </w:p>
-    <w:p>
-      <w:pPr>
-        <w:pStyle w:val="textbody"/>
-      </w:pPr>
-      <w:r>
-        <w:t>A table of parameter values has one or more columns.  Column headings are, by convention, specified on comment lines as an aid to users.</w:t>
-      </w:r>
-    </w:p>
-    <w:p>
-      <w:pPr>
-        <w:pStyle w:val="textinputfile"/>
-      </w:pPr>
-      <w:r>
-        <w:t>&gt;&gt;         Map</w:t>
-      </w:r>
-    </w:p>
-    <w:p>
-      <w:pPr>
-        <w:pStyle w:val="textinputfile"/>
-      </w:pPr>
-      <w:r>
-        <w:t>&gt;&gt; Active  Code  Name   Description</w:t>
-      </w:r>
-    </w:p>
-    <w:p>
-      <w:pPr>
-        <w:pStyle w:val="textinputfile"/>
-      </w:pPr>
-      <w:r>
-        <w:t>&gt;&gt; ------  ----  -----  -----------</w:t>
-      </w:r>
-    </w:p>
-    <w:p>
-      <w:pPr>
-        <w:pStyle w:val="textinputfile"/>
-      </w:pPr>
-      <w:r>
-        <w:t xml:space="preserve">      yes    1   eco1   "Mesic soils"</w:t>
-      </w:r>
-    </w:p>
-    <w:p>
-      <w:pPr>
-        <w:pStyle w:val="textinputfile"/>
-      </w:pPr>
-      <w:r>
-        <w:t xml:space="preserve">      yes    2   eco2   "Sandy outwash plain"</w:t>
-      </w:r>
-    </w:p>
-    <w:p>
-      <w:pPr>
-        <w:pStyle w:val="textinputfile"/>
-      </w:pPr>
-    </w:p>
-    <w:p>
-      <w:pPr>
-        <w:pStyle w:val="textinputfile"/>
-      </w:pPr>
-      <w:r>
-        <w:t xml:space="preserve">       -   400   water  "lakes, rivers"</w:t>
-      </w:r>
-    </w:p>
-    <w:p>
-      <w:pPr>
-        <w:pStyle w:val="textinputfile"/>
-      </w:pPr>
-      <w:r>
-        <w:t xml:space="preserve">       -    99   urban  "urban area"</w:t>
-      </w:r>
-    </w:p>
-    <w:p>
-      <w:pPr>
-        <w:pStyle w:val="textinputfile"/>
-      </w:pPr>
-    </w:p>
-    <w:p>
-      <w:pPr>
-        <w:pStyle w:val="textbody"/>
-        <w:rPr>
-          <w:lang w:eastAsia="en-US"/>
-        </w:rPr>
-      </w:pPr>
-      <w:r>
-        <w:rPr>
-          <w:lang w:eastAsia="en-US"/>
-        </w:rPr>
-        <w:t>Each row of parameter values is a data line.  Blank lines and comment lines may be interspersed among the table’s rows.</w:t>
-      </w:r>
-    </w:p>
-    <w:p>
-      <w:pPr>
-        <w:pStyle w:val="textbody"/>
-        <w:rPr>
-          <w:lang w:eastAsia="en-US"/>
-        </w:rPr>
-      </w:pPr>
-      <w:r>
-        <w:rPr>
-          <w:lang w:eastAsia="en-US"/>
-        </w:rPr>
-        <w:t>If a table requires a name, the name appears on a separate data line before the table’s rows.  Table names are usually not required when an input file contains only one table.  If an input file has two consecutive parameter tables, the name of the second table will be required to denote where the first table has ended and the second table begins.</w:t>
-      </w:r>
-    </w:p>
-    <w:p>
-      <w:pPr>
-        <w:pStyle w:val="Heading3moreindent"/>
-      </w:pPr>
-      <w:bookmarkStart w:id="28" w:name="_Toc291480395"/>
-      <w:r>
-        <w:lastRenderedPageBreak/>
-        <w:t>LandisData Parameter</w:t>
-      </w:r>
-      <w:bookmarkEnd w:id="28"/>
-    </w:p>
-    <w:p>
-      <w:pPr>
-        <w:pStyle w:val="textbody"/>
-        <w:rPr>
-          <w:rFonts w:eastAsia="Times New Roman"/>
-          <w:lang w:eastAsia="en-US"/>
-        </w:rPr>
-      </w:pPr>
-      <w:r>
-        <w:rPr>
-          <w:rFonts w:eastAsia="Times New Roman"/>
-          <w:lang w:eastAsia="en-US"/>
-        </w:rPr>
-        <w:t xml:space="preserve">The first parameter in a LANDIS-II text input file is the LandisData parameter.  This parameter requires a text value (see section </w:t>
-      </w:r>
-      <w:r>
-        <w:rPr>
-          <w:rFonts w:eastAsia="Times New Roman"/>
-          <w:lang w:eastAsia="en-US"/>
-        </w:rPr>
-        <w:fldChar w:fldCharType="begin"/>
-      </w:r>
-      <w:r>
-        <w:rPr>
-          <w:rFonts w:eastAsia="Times New Roman"/>
-          <w:lang w:eastAsia="en-US"/>
-        </w:rPr>
-        <w:instrText xml:space="preserve"> REF _Ref109371125 \r </w:instrText>
-      </w:r>
-      <w:r>
-        <w:rPr>
-          <w:rFonts w:eastAsia="Times New Roman"/>
-          <w:lang w:eastAsia="en-US"/>
-        </w:rPr>
-        <w:fldChar w:fldCharType="separate"/>
-      </w:r>
-      <w:r>
-        <w:rPr>
-          <w:rFonts w:eastAsia="Times New Roman"/>
-          <w:lang w:eastAsia="en-US"/>
-        </w:rPr>
-        <w:t>3.1.7</w:t>
-      </w:r>
-      <w:r>
-        <w:rPr>
-          <w:rFonts w:eastAsia="Times New Roman"/>
-          <w:lang w:eastAsia="en-US"/>
-        </w:rPr>
-        <w:fldChar w:fldCharType="end"/>
-      </w:r>
-      <w:r>
-        <w:rPr>
-          <w:rFonts w:eastAsia="Times New Roman"/>
-          <w:lang w:eastAsia="en-US"/>
-        </w:rPr>
-        <w:t>) which uniquely identifies the type of data in the file.  Examples:</w:t>
-      </w:r>
-    </w:p>
-    <w:p>
-      <w:pPr>
-        <w:pStyle w:val="textinputfile"/>
-        <w:rPr>
-          <w:lang w:eastAsia="en-US"/>
-        </w:rPr>
-      </w:pPr>
-      <w:r>
-        <w:rPr>
-          <w:lang w:eastAsia="en-US"/>
-        </w:rPr>
-        <w:t>LandisData  Species</w:t>
-      </w:r>
-    </w:p>
-    <w:p>
-      <w:pPr>
-        <w:pStyle w:val="textinputfile"/>
-        <w:rPr>
-          <w:rFonts w:cs="Times New Roman"/>
-          <w:lang w:eastAsia="en-US"/>
-        </w:rPr>
-      </w:pPr>
-    </w:p>
-    <w:p>
-      <w:pPr>
-        <w:pStyle w:val="textinputfile"/>
-        <w:rPr>
-          <w:lang w:eastAsia="en-US"/>
-        </w:rPr>
-      </w:pPr>
-      <w:r>
-        <w:rPr>
-          <w:lang w:eastAsia="en-US"/>
-        </w:rPr>
-        <w:t>LandisData  "Initial Communities"</w:t>
-      </w:r>
-    </w:p>
-    <w:p>
-      <w:pPr>
-        <w:pStyle w:val="textinputfile"/>
-        <w:rPr>
-          <w:lang w:eastAsia="en-US"/>
-        </w:rPr>
-      </w:pPr>
-    </w:p>
-    <w:p>
-      <w:pPr>
-        <w:pStyle w:val="textbody"/>
-      </w:pPr>
-      <w:r>
-        <w:rPr>
-          <w:rFonts w:eastAsia="Times New Roman"/>
-          <w:lang w:eastAsia="en-US"/>
-        </w:rPr>
-        <w:t>This parameters helps the program as it starts reading a text input file to quickly detect if the user has provided the wrong type of input data.</w:t>
-      </w:r>
-    </w:p>
-    <w:p>
-      <w:pPr>
-        <w:pStyle w:val="Heading2"/>
-      </w:pPr>
-      <w:bookmarkStart w:id="29" w:name="_Toc291480396"/>
-      <w:r>
-        <w:t>Raster Input Maps</w:t>
-      </w:r>
-      <w:bookmarkEnd w:id="29"/>
-    </w:p>
-    <w:p>
-      <w:pPr>
-        <w:pStyle w:val="textbody"/>
-      </w:pPr>
-      <w:r>
-        <w:t xml:space="preserve">An input map is a raster data file.  LANDIS-II uses the extension in the file’s name to determine the file’s format.  </w:t>
-      </w:r>
-    </w:p>
-    <w:p>
-      <w:pPr>
-        <w:pStyle w:val="textbody"/>
-      </w:pPr>
-      <w:r>
-        <w:t xml:space="preserve">We have incorporated the Geospatial Data Abstraction Library (GDAL) and therefore users can now input maps from many more raster file formats.  For a list of currently available formats, visit </w:t>
-      </w:r>
-      <w:hyperlink r:id="rId9" w:history="1">
-        <w:r>
-          <w:rPr>
-            <w:rStyle w:val="Hyperlink"/>
-          </w:rPr>
-          <w:t>http://www.gdal.org/formats_list.html</w:t>
-        </w:r>
-      </w:hyperlink>
-    </w:p>
-    <w:p>
-      <w:pPr>
-        <w:pStyle w:val="textbody"/>
-        <w:rPr>
-          <w:i/>
-        </w:rPr>
-      </w:pPr>
-      <w:r>
-        <w:rPr>
-          <w:b/>
-          <w:i/>
-        </w:rPr>
-        <w:t>Note</w:t>
-      </w:r>
-      <w:r>
-        <w:rPr>
-          <w:i/>
-        </w:rPr>
-        <w:t xml:space="preserve">:  </w:t>
-      </w:r>
-      <w:r>
-        <w:rPr>
-          <w:i/>
-        </w:rPr>
-        <w:t xml:space="preserve">Legacy *.gis files often contain negative numbers if they were created via </w:t>
-      </w:r>
-      <w:r>
-        <w:rPr>
-          <w:i/>
-        </w:rPr>
-        <w:t>ArcGIS.</w:t>
-      </w:r>
-      <w:r>
-        <w:rPr>
-          <w:i/>
-        </w:rPr>
-        <w:t xml:space="preserve">  In ArcGIS, use you can the raster calculator to add the number of the lowest number to all values.  For example, if -30 is the minimum, add 30 to all values.  </w:t>
-      </w:r>
-      <w:r>
-        <w:rPr>
-          <w:b/>
-          <w:i/>
-        </w:rPr>
-        <w:t>Caution:</w:t>
-      </w:r>
-      <w:r>
-        <w:rPr>
-          <w:i/>
-        </w:rPr>
-        <w:t xml:space="preserve">  This only works for values that are not explicitly tied to any other input data.</w:t>
-      </w:r>
-    </w:p>
-    <w:p>
-      <w:pPr>
-        <w:pStyle w:val="Heading1"/>
-      </w:pPr>
-      <w:bookmarkStart w:id="30" w:name="_Ref109370407"/>
-      <w:bookmarkStart w:id="31" w:name="_Toc291480397"/>
-      <w:r>
-        <w:lastRenderedPageBreak/>
-        <w:t>Output Map Formats</w:t>
-      </w:r>
-    </w:p>
-    <w:p>
-      <w:pPr>
-        <w:pStyle w:val="textbody"/>
-      </w:pPr>
-      <w:r>
-        <w:t xml:space="preserve">Beginning with LANDIS-II v6.0, users can output maps in many different formats.  These formats are derived from the Geospatial Data Abstraction Library, from which the LANDIS Spatial </w:t>
-      </w:r>
-      <w:r>
-        <w:t xml:space="preserve">Modeling </w:t>
-      </w:r>
-      <w:r>
-        <w:t xml:space="preserve">Library is derived.  </w:t>
-      </w:r>
-      <w:r>
-        <w:t xml:space="preserve">However, </w:t>
-      </w:r>
-      <w:r>
-        <w:rPr>
-          <w:i/>
-        </w:rPr>
-        <w:t xml:space="preserve">users can no longer write to the </w:t>
-      </w:r>
-      <w:r>
-        <w:rPr>
-          <w:i/>
-        </w:rPr>
-        <w:t>Erdas 7.4 (*</w:t>
-      </w:r>
-      <w:r>
-        <w:rPr>
-          <w:i/>
-        </w:rPr>
-        <w:t>.gis</w:t>
-      </w:r>
-      <w:r>
-        <w:rPr>
-          <w:i/>
-        </w:rPr>
-        <w:t>)</w:t>
-      </w:r>
-      <w:r>
-        <w:rPr>
-          <w:i/>
-        </w:rPr>
-        <w:t xml:space="preserve"> format</w:t>
-      </w:r>
-      <w:r>
-        <w:t xml:space="preserve">.  </w:t>
-      </w:r>
-    </w:p>
-    <w:p>
-      <w:pPr>
-        <w:pStyle w:val="textbody"/>
-      </w:pPr>
-      <w:r>
-        <w:t>The following extensions and file types are currently supported:</w:t>
-      </w:r>
-    </w:p>
-    <w:p>
-      <w:pPr>
-        <w:pStyle w:val="textbody"/>
-      </w:pPr>
-      <w:r>
-        <w:t>.bin</w:t>
-      </w:r>
-      <w:r>
-        <w:tab/>
-        <w:t xml:space="preserve"> = ENVI .hdr-Labelled Raster </w:t>
-      </w:r>
-    </w:p>
-    <w:p>
-      <w:pPr>
-        <w:pStyle w:val="textbody"/>
-      </w:pPr>
-      <w:r>
-        <w:t xml:space="preserve">.bmp </w:t>
-      </w:r>
-      <w:r>
-        <w:tab/>
-        <w:t xml:space="preserve">= Windows Bitmap </w:t>
-      </w:r>
-    </w:p>
-    <w:p>
-      <w:pPr>
-        <w:pStyle w:val="textbody"/>
-      </w:pPr>
-      <w:r>
-        <w:t xml:space="preserve">.img </w:t>
-      </w:r>
-      <w:r>
-        <w:tab/>
-        <w:t xml:space="preserve">= Erdas Imagine </w:t>
-      </w:r>
-    </w:p>
-    <w:p>
-      <w:pPr>
-        <w:pStyle w:val="textbody"/>
-      </w:pPr>
-      <w:r>
-        <w:t xml:space="preserve">.tif </w:t>
-      </w:r>
-      <w:r>
-        <w:tab/>
-        <w:t>= GeoTIFF</w:t>
-      </w:r>
-    </w:p>
-    <w:p>
-      <w:pPr>
-        <w:pStyle w:val="textbody"/>
-        <w:rPr>
-          <w:i/>
-        </w:rPr>
-      </w:pPr>
-      <w:r>
-        <w:rPr>
-          <w:i/>
-        </w:rPr>
-        <w:t>Enabled in July 2011:</w:t>
-      </w:r>
-    </w:p>
-    <w:p>
-      <w:pPr>
-        <w:pStyle w:val="textbody"/>
-      </w:pPr>
-      <w:r>
-        <w:t>.vrt</w:t>
-      </w:r>
-      <w:r>
-        <w:tab/>
-        <w:t>= Virtual Raster</w:t>
-      </w:r>
-    </w:p>
-    <w:p>
-      <w:pPr>
-        <w:pStyle w:val="textbody"/>
-      </w:pPr>
-      <w:r>
-        <w:t>.ingr</w:t>
-      </w:r>
-      <w:r>
-        <w:tab/>
-        <w:t>=  Intergraph Raster</w:t>
-      </w:r>
-    </w:p>
-    <w:p>
-      <w:pPr>
-        <w:pStyle w:val="Heading1"/>
-      </w:pPr>
-      <w:r>
-        <w:lastRenderedPageBreak/>
-        <w:t>Scenario Input File</w:t>
-      </w:r>
-      <w:bookmarkEnd w:id="30"/>
-      <w:bookmarkEnd w:id="31"/>
-    </w:p>
-    <w:p>
-      <w:pPr>
-        <w:pStyle w:val="textbody"/>
-      </w:pPr>
-      <w:r>
-        <w:t>This file describes a single model scenario.</w:t>
-      </w:r>
-    </w:p>
-    <w:p>
-      <w:pPr>
-        <w:pStyle w:val="Heading2"/>
-      </w:pPr>
-      <w:bookmarkStart w:id="32" w:name="_Toc291480398"/>
-      <w:r>
-        <w:t>Example File</w:t>
-      </w:r>
-      <w:bookmarkEnd w:id="32"/>
-    </w:p>
-    <w:p>
-      <w:pPr>
-        <w:pStyle w:val="textinputfile"/>
-      </w:pPr>
-      <w:r>
-        <w:t>LandisData  Scenario</w:t>
-      </w:r>
-    </w:p>
-    <w:p>
-      <w:pPr>
-        <w:pStyle w:val="textinputfile"/>
-        <w:rPr>
-          <w:rFonts w:cs="Times New Roman"/>
-        </w:rPr>
-      </w:pPr>
-    </w:p>
-    <w:p>
-      <w:pPr>
-        <w:pStyle w:val="textinputfile"/>
-      </w:pPr>
-      <w:r>
-        <w:t>Duration  300</w:t>
-      </w:r>
-    </w:p>
-    <w:p>
-      <w:pPr>
-        <w:pStyle w:val="textinputfile"/>
-      </w:pPr>
-    </w:p>
-    <w:p>
-      <w:pPr>
-        <w:pStyle w:val="textinputfile"/>
-      </w:pPr>
-      <w:r>
-        <w:t>Species   species.txt</w:t>
-      </w:r>
-    </w:p>
-    <w:p>
-      <w:pPr>
-        <w:pStyle w:val="textinputfile"/>
-      </w:pPr>
-    </w:p>
-    <w:p>
-      <w:pPr>
-        <w:pStyle w:val="textinputfile"/>
-      </w:pPr>
-      <w:r>
-        <w:t>Ecoregions      ./ecoregions.txt</w:t>
-      </w:r>
-    </w:p>
-    <w:p>
-      <w:pPr>
-        <w:pStyle w:val="textinputfile"/>
-      </w:pPr>
-      <w:r>
-        <w:t>EcoregionsMap   ./ecoregions.gis</w:t>
-      </w:r>
-    </w:p>
-    <w:p>
-      <w:pPr>
-        <w:pStyle w:val="textinputfile"/>
-      </w:pPr>
-    </w:p>
-    <w:p>
-      <w:pPr>
-        <w:pStyle w:val="textinputfile"/>
-      </w:pPr>
-      <w:r>
-        <w:t>CellLength  100 &lt;&lt; meters, so cell area = 1 ha</w:t>
-      </w:r>
-    </w:p>
-    <w:p>
-      <w:pPr>
-        <w:pStyle w:val="textinputfile"/>
-      </w:pPr>
-    </w:p>
-    <w:p>
-      <w:pPr>
-        <w:pStyle w:val="textinputfile"/>
-      </w:pPr>
-      <w:r>
-        <w:t>&gt;&gt; Succession Extension     Initialization File</w:t>
-      </w:r>
-    </w:p>
-    <w:p>
-      <w:pPr>
-        <w:pStyle w:val="textinputfile"/>
-      </w:pPr>
-      <w:r>
-        <w:t>&gt;&gt; --------------------     -------------------</w:t>
-      </w:r>
-    </w:p>
-    <w:p>
-      <w:pPr>
-        <w:pStyle w:val="textinputfile"/>
-      </w:pPr>
-      <w:r>
-        <w:t xml:space="preserve">   "Age-only Succession"    succession.txt</w:t>
-      </w:r>
-    </w:p>
-    <w:p>
-      <w:pPr>
-        <w:pStyle w:val="textinputfile"/>
-      </w:pPr>
-    </w:p>
-    <w:p>
-      <w:pPr>
-        <w:pStyle w:val="textinputfile"/>
-      </w:pPr>
-    </w:p>
-    <w:p>
-      <w:pPr>
-        <w:pStyle w:val="textinputfile"/>
-      </w:pPr>
-      <w:r>
-        <w:t>&gt;&gt; Disturbance Extensions   Initialization File</w:t>
-      </w:r>
-    </w:p>
-    <w:p>
-      <w:pPr>
-        <w:pStyle w:val="textinputfile"/>
-      </w:pPr>
-      <w:r>
-        <w:t>&gt;&gt; ----------------------   -------------------</w:t>
-      </w:r>
-    </w:p>
-    <w:p>
-      <w:pPr>
-        <w:pStyle w:val="textinputfile"/>
-      </w:pPr>
-      <w:r>
-        <w:t xml:space="preserve">   "Base Wind"</w:t>
-      </w:r>
-      <w:r>
-        <w:tab/>
-      </w:r>
-      <w:r>
-        <w:tab/>
-        <w:t xml:space="preserve">     wind.txt</w:t>
-      </w:r>
-    </w:p>
-    <w:p>
-      <w:pPr>
-        <w:pStyle w:val="textinputfile"/>
-      </w:pPr>
-      <w:r>
-        <w:t xml:space="preserve">   "Base Fire"</w:t>
-      </w:r>
-      <w:r>
-        <w:tab/>
-      </w:r>
-      <w:r>
-        <w:tab/>
-        <w:t xml:space="preserve">     fire.txt</w:t>
-      </w:r>
-    </w:p>
-    <w:p>
-      <w:pPr>
-        <w:pStyle w:val="textinputfile"/>
-      </w:pPr>
-    </w:p>
-    <w:p>
-      <w:pPr>
-        <w:pStyle w:val="textinputfile"/>
-      </w:pPr>
-      <w:r>
-        <w:t xml:space="preserve">   DisturbancesRandomOrder  yes</w:t>
-      </w:r>
-    </w:p>
-    <w:p>
-      <w:pPr>
-        <w:pStyle w:val="textinputfile"/>
-      </w:pPr>
-    </w:p>
-    <w:p>
-      <w:pPr>
-        <w:pStyle w:val="textinputfile"/>
-      </w:pPr>
-    </w:p>
-    <w:p>
-      <w:pPr>
-        <w:pStyle w:val="textinputfile"/>
-      </w:pPr>
-      <w:r>
-        <w:t>&gt;&gt; Output Extensions        Initialization File</w:t>
-      </w:r>
-    </w:p>
-    <w:p>
-      <w:pPr>
-        <w:pStyle w:val="textinputfile"/>
-      </w:pPr>
-      <w:r>
-        <w:t>&gt;&gt; -----------------        -------------------</w:t>
-      </w:r>
-    </w:p>
-    <w:p>
-      <w:pPr>
-        <w:pStyle w:val="textinputfile"/>
-      </w:pPr>
-      <w:r>
-        <w:t xml:space="preserve">   "Max Species Age"        max-spp-age.output.txt</w:t>
-      </w:r>
-    </w:p>
-    <w:p>
-      <w:pPr>
-        <w:pStyle w:val="textinputfile"/>
-      </w:pPr>
-      <w:r>
-        <w:t xml:space="preserve">   Reclass                  reclass.output.txt</w:t>
-      </w:r>
-    </w:p>
-    <w:p>
-      <w:pPr>
-        <w:pStyle w:val="textinputfile"/>
-      </w:pPr>
-    </w:p>
-    <w:p>
-      <w:pPr>
-        <w:pStyle w:val="textinputfile"/>
-      </w:pPr>
-    </w:p>
-    <w:p>
-      <w:pPr>
-        <w:pStyle w:val="textinputfile"/>
-      </w:pPr>
-      <w:r>
-        <w:t>RandomNumberSeed  4,357</w:t>
-      </w:r>
-    </w:p>
-    <w:p>
-      <w:pPr>
-        <w:pStyle w:val="Heading2"/>
-      </w:pPr>
-      <w:bookmarkStart w:id="33" w:name="_Toc291480399"/>
-      <w:r>
-        <w:t>LandisData</w:t>
-      </w:r>
-      <w:bookmarkEnd w:id="33"/>
-    </w:p>
-    <w:p>
-      <w:pPr>
-        <w:pStyle w:val="textbody"/>
-      </w:pPr>
-      <w:r>
-        <w:t xml:space="preserve">This parameter’s value must be </w:t>
+        <w:t>"dir"</w:t>
+      </w:r>
+      <w:r>
+        <w:rPr>
+          <w:lang w:eastAsia="en-US"/>
+        </w:rPr>
+        <w:t xml:space="preserve"> and its subdirectory </w:t>
       </w:r>
       <w:r>
         <w:rPr>
@@ -9043,6 +8673,1076 @@
           <w:sz w:val="20"/>
           <w:szCs w:val="20"/>
         </w:rPr>
+        <w:t>"dir/</w:t>
+      </w:r>
+      <w:proofErr w:type="spellStart"/>
+      <w:r>
+        <w:rPr>
+          <w:rFonts w:ascii="Courier New" w:hAnsi="Courier New" w:cs="Courier New"/>
+          <w:sz w:val="20"/>
+          <w:szCs w:val="20"/>
+        </w:rPr>
+        <w:t>sub_dir</w:t>
+      </w:r>
+      <w:proofErr w:type="spellEnd"/>
+      <w:r>
+        <w:rPr>
+          <w:rFonts w:ascii="Courier New" w:hAnsi="Courier New" w:cs="Courier New"/>
+          <w:sz w:val="20"/>
+          <w:szCs w:val="20"/>
+        </w:rPr>
+        <w:t>"</w:t>
+      </w:r>
+      <w:r>
+        <w:rPr>
+          <w:lang w:eastAsia="en-US"/>
+        </w:rPr>
+        <w:t xml:space="preserve"> before creating the output file </w:t>
+      </w:r>
+      <w:r>
+        <w:rPr>
+          <w:rFonts w:ascii="Courier New" w:hAnsi="Courier New" w:cs="Courier New"/>
+          <w:sz w:val="20"/>
+          <w:szCs w:val="20"/>
+        </w:rPr>
+        <w:t>"dir/</w:t>
+      </w:r>
+      <w:proofErr w:type="spellStart"/>
+      <w:r>
+        <w:rPr>
+          <w:rFonts w:ascii="Courier New" w:hAnsi="Courier New" w:cs="Courier New"/>
+          <w:sz w:val="20"/>
+          <w:szCs w:val="20"/>
+        </w:rPr>
+        <w:t>sub_dir</w:t>
+      </w:r>
+      <w:proofErr w:type="spellEnd"/>
+      <w:r>
+        <w:rPr>
+          <w:rFonts w:ascii="Courier New" w:hAnsi="Courier New" w:cs="Courier New"/>
+          <w:sz w:val="20"/>
+          <w:szCs w:val="20"/>
+        </w:rPr>
+        <w:t>/file.txt"</w:t>
+      </w:r>
+      <w:r>
+        <w:rPr>
+          <w:lang w:eastAsia="en-US"/>
+        </w:rPr>
+        <w:t>.</w:t>
+      </w:r>
+    </w:p>
+    <w:p>
+      <w:pPr>
+        <w:pStyle w:val="Heading3moreindent"/>
+      </w:pPr>
+      <w:bookmarkStart w:id="27" w:name="_Toc291480394"/>
+      <w:r>
+        <w:t>Tables of Parameter Values</w:t>
+      </w:r>
+      <w:bookmarkEnd w:id="27"/>
+    </w:p>
+    <w:p>
+      <w:pPr>
+        <w:pStyle w:val="textbody"/>
+      </w:pPr>
+      <w:r>
+        <w:t>A table of parameter values has one or more columns.  Column headings are, by convention, specified on comment lines as an aid to users.</w:t>
+      </w:r>
+    </w:p>
+    <w:p>
+      <w:pPr>
+        <w:pStyle w:val="textinputfile"/>
+      </w:pPr>
+      <w:r>
+        <w:t>&gt;&gt;         Map</w:t>
+      </w:r>
+    </w:p>
+    <w:p>
+      <w:pPr>
+        <w:pStyle w:val="textinputfile"/>
+      </w:pPr>
+      <w:r>
+        <w:t xml:space="preserve">&gt;&gt; </w:t>
+      </w:r>
+      <w:proofErr w:type="gramStart"/>
+      <w:r>
+        <w:t>Active  Code</w:t>
+      </w:r>
+      <w:proofErr w:type="gramEnd"/>
+      <w:r>
+        <w:t xml:space="preserve">  Name   Description</w:t>
+      </w:r>
+    </w:p>
+    <w:p>
+      <w:pPr>
+        <w:pStyle w:val="textinputfile"/>
+      </w:pPr>
+      <w:r>
+        <w:t>&gt;&gt; ------  ----  -----  -----------</w:t>
+      </w:r>
+    </w:p>
+    <w:p>
+      <w:pPr>
+        <w:pStyle w:val="textinputfile"/>
+      </w:pPr>
+      <w:r>
+        <w:t xml:space="preserve">      </w:t>
+      </w:r>
+      <w:proofErr w:type="gramStart"/>
+      <w:r>
+        <w:t>yes</w:t>
+      </w:r>
+      <w:proofErr w:type="gramEnd"/>
+      <w:r>
+        <w:t xml:space="preserve">    1   eco1   "</w:t>
+      </w:r>
+      <w:proofErr w:type="spellStart"/>
+      <w:r>
+        <w:t>Mesic</w:t>
+      </w:r>
+      <w:proofErr w:type="spellEnd"/>
+      <w:r>
+        <w:t xml:space="preserve"> soils"</w:t>
+      </w:r>
+    </w:p>
+    <w:p>
+      <w:pPr>
+        <w:pStyle w:val="textinputfile"/>
+      </w:pPr>
+      <w:r>
+        <w:t xml:space="preserve">      </w:t>
+      </w:r>
+      <w:proofErr w:type="gramStart"/>
+      <w:r>
+        <w:t>yes</w:t>
+      </w:r>
+      <w:proofErr w:type="gramEnd"/>
+      <w:r>
+        <w:t xml:space="preserve">    2   eco2   "Sandy outwash plain"</w:t>
+      </w:r>
+    </w:p>
+    <w:p>
+      <w:pPr>
+        <w:pStyle w:val="textinputfile"/>
+      </w:pPr>
+    </w:p>
+    <w:p>
+      <w:pPr>
+        <w:pStyle w:val="textinputfile"/>
+      </w:pPr>
+      <w:r>
+        <w:t xml:space="preserve">       -   400   </w:t>
+      </w:r>
+      <w:proofErr w:type="gramStart"/>
+      <w:r>
+        <w:t>water  "</w:t>
+      </w:r>
+      <w:proofErr w:type="gramEnd"/>
+      <w:r>
+        <w:t>lakes, rivers"</w:t>
+      </w:r>
+    </w:p>
+    <w:p>
+      <w:pPr>
+        <w:pStyle w:val="textinputfile"/>
+      </w:pPr>
+      <w:r>
+        <w:t xml:space="preserve">       -    99   </w:t>
+      </w:r>
+      <w:proofErr w:type="gramStart"/>
+      <w:r>
+        <w:t>urban  "</w:t>
+      </w:r>
+      <w:proofErr w:type="gramEnd"/>
+      <w:r>
+        <w:t>urban area"</w:t>
+      </w:r>
+    </w:p>
+    <w:p>
+      <w:pPr>
+        <w:pStyle w:val="textinputfile"/>
+      </w:pPr>
+    </w:p>
+    <w:p>
+      <w:pPr>
+        <w:pStyle w:val="textbody"/>
+        <w:rPr>
+          <w:lang w:eastAsia="en-US"/>
+        </w:rPr>
+      </w:pPr>
+      <w:r>
+        <w:rPr>
+          <w:lang w:eastAsia="en-US"/>
+        </w:rPr>
+        <w:t>Each row of parameter values is a data line.  Blank lines and comment lines may be interspersed among the table’s rows.</w:t>
+      </w:r>
+    </w:p>
+    <w:p>
+      <w:pPr>
+        <w:pStyle w:val="textbody"/>
+        <w:rPr>
+          <w:lang w:eastAsia="en-US"/>
+        </w:rPr>
+      </w:pPr>
+      <w:r>
+        <w:rPr>
+          <w:lang w:eastAsia="en-US"/>
+        </w:rPr>
+        <w:t>If a table requires a name, the name appears on a separate data line before the table’s rows.  Table names are usually not required when an input file contains only one table.  If an input file has two consecutive parameter tables, the name of the second table will be required to denote where the first table has ended and the second table begins.</w:t>
+      </w:r>
+    </w:p>
+    <w:p>
+      <w:pPr>
+        <w:pStyle w:val="Heading3moreindent"/>
+      </w:pPr>
+      <w:bookmarkStart w:id="28" w:name="_Toc291480395"/>
+      <w:proofErr w:type="spellStart"/>
+      <w:r>
+        <w:lastRenderedPageBreak/>
+        <w:t>LandisData</w:t>
+      </w:r>
+      <w:proofErr w:type="spellEnd"/>
+      <w:r>
+        <w:t xml:space="preserve"> Parameter</w:t>
+      </w:r>
+      <w:bookmarkEnd w:id="28"/>
+    </w:p>
+    <w:p>
+      <w:pPr>
+        <w:pStyle w:val="textbody"/>
+        <w:rPr>
+          <w:rFonts w:eastAsia="Times New Roman"/>
+          <w:lang w:eastAsia="en-US"/>
+        </w:rPr>
+      </w:pPr>
+      <w:r>
+        <w:rPr>
+          <w:rFonts w:eastAsia="Times New Roman"/>
+          <w:lang w:eastAsia="en-US"/>
+        </w:rPr>
+        <w:t xml:space="preserve">The first parameter in a LANDIS-II text input file is the </w:t>
+      </w:r>
+      <w:proofErr w:type="spellStart"/>
+      <w:r>
+        <w:rPr>
+          <w:rFonts w:eastAsia="Times New Roman"/>
+          <w:lang w:eastAsia="en-US"/>
+        </w:rPr>
+        <w:t>LandisData</w:t>
+      </w:r>
+      <w:proofErr w:type="spellEnd"/>
+      <w:r>
+        <w:rPr>
+          <w:rFonts w:eastAsia="Times New Roman"/>
+          <w:lang w:eastAsia="en-US"/>
+        </w:rPr>
+        <w:t xml:space="preserve"> parameter.  This parameter requires a text value (see section </w:t>
+      </w:r>
+      <w:r>
+        <w:rPr>
+          <w:rFonts w:eastAsia="Times New Roman"/>
+          <w:lang w:eastAsia="en-US"/>
+        </w:rPr>
+        <w:fldChar w:fldCharType="begin"/>
+      </w:r>
+      <w:r>
+        <w:rPr>
+          <w:rFonts w:eastAsia="Times New Roman"/>
+          <w:lang w:eastAsia="en-US"/>
+        </w:rPr>
+        <w:instrText xml:space="preserve"> REF _Ref109371125 \r </w:instrText>
+      </w:r>
+      <w:r>
+        <w:rPr>
+          <w:rFonts w:eastAsia="Times New Roman"/>
+          <w:lang w:eastAsia="en-US"/>
+        </w:rPr>
+        <w:fldChar w:fldCharType="separate"/>
+      </w:r>
+      <w:r>
+        <w:rPr>
+          <w:rFonts w:eastAsia="Times New Roman"/>
+          <w:lang w:eastAsia="en-US"/>
+        </w:rPr>
+        <w:t>3.1.7</w:t>
+      </w:r>
+      <w:r>
+        <w:rPr>
+          <w:rFonts w:eastAsia="Times New Roman"/>
+          <w:lang w:eastAsia="en-US"/>
+        </w:rPr>
+        <w:fldChar w:fldCharType="end"/>
+      </w:r>
+      <w:r>
+        <w:rPr>
+          <w:rFonts w:eastAsia="Times New Roman"/>
+          <w:lang w:eastAsia="en-US"/>
+        </w:rPr>
+        <w:t>) which uniquely identifies the type of data in the file.  Examples:</w:t>
+      </w:r>
+    </w:p>
+    <w:p>
+      <w:pPr>
+        <w:pStyle w:val="textinputfile"/>
+        <w:rPr>
+          <w:lang w:eastAsia="en-US"/>
+        </w:rPr>
+      </w:pPr>
+      <w:proofErr w:type="spellStart"/>
+      <w:proofErr w:type="gramStart"/>
+      <w:r>
+        <w:rPr>
+          <w:lang w:eastAsia="en-US"/>
+        </w:rPr>
+        <w:t>LandisData</w:t>
+      </w:r>
+      <w:proofErr w:type="spellEnd"/>
+      <w:r>
+        <w:rPr>
+          <w:lang w:eastAsia="en-US"/>
+        </w:rPr>
+        <w:t xml:space="preserve">  Species</w:t>
+      </w:r>
+      <w:proofErr w:type="gramEnd"/>
+    </w:p>
+    <w:p>
+      <w:pPr>
+        <w:pStyle w:val="textinputfile"/>
+        <w:rPr>
+          <w:rFonts w:cs="Times New Roman"/>
+          <w:lang w:eastAsia="en-US"/>
+        </w:rPr>
+      </w:pPr>
+    </w:p>
+    <w:p>
+      <w:pPr>
+        <w:pStyle w:val="textinputfile"/>
+        <w:rPr>
+          <w:lang w:eastAsia="en-US"/>
+        </w:rPr>
+      </w:pPr>
+      <w:proofErr w:type="spellStart"/>
+      <w:proofErr w:type="gramStart"/>
+      <w:r>
+        <w:rPr>
+          <w:lang w:eastAsia="en-US"/>
+        </w:rPr>
+        <w:t>LandisData</w:t>
+      </w:r>
+      <w:proofErr w:type="spellEnd"/>
+      <w:r>
+        <w:rPr>
+          <w:lang w:eastAsia="en-US"/>
+        </w:rPr>
+        <w:t xml:space="preserve">  "</w:t>
+      </w:r>
+      <w:proofErr w:type="gramEnd"/>
+      <w:r>
+        <w:rPr>
+          <w:lang w:eastAsia="en-US"/>
+        </w:rPr>
+        <w:t>Initial Communities"</w:t>
+      </w:r>
+    </w:p>
+    <w:p>
+      <w:pPr>
+        <w:pStyle w:val="textinputfile"/>
+        <w:rPr>
+          <w:lang w:eastAsia="en-US"/>
+        </w:rPr>
+      </w:pPr>
+    </w:p>
+    <w:p>
+      <w:pPr>
+        <w:pStyle w:val="textbody"/>
+      </w:pPr>
+      <w:proofErr w:type="gramStart"/>
+      <w:r>
+        <w:rPr>
+          <w:rFonts w:eastAsia="Times New Roman"/>
+          <w:lang w:eastAsia="en-US"/>
+        </w:rPr>
+        <w:t>This</w:t>
+      </w:r>
+      <w:proofErr w:type="gramEnd"/>
+      <w:r>
+        <w:rPr>
+          <w:rFonts w:eastAsia="Times New Roman"/>
+          <w:lang w:eastAsia="en-US"/>
+        </w:rPr>
+        <w:t xml:space="preserve"> parameters helps the program as it starts reading a text input file to quickly detect if the user has provided the wrong type of input data.</w:t>
+      </w:r>
+    </w:p>
+    <w:p>
+      <w:pPr>
+        <w:pStyle w:val="Heading2"/>
+      </w:pPr>
+      <w:bookmarkStart w:id="29" w:name="_Toc291480396"/>
+      <w:r>
+        <w:t>Raster Input Maps</w:t>
+      </w:r>
+      <w:bookmarkEnd w:id="29"/>
+    </w:p>
+    <w:p>
+      <w:pPr>
+        <w:pStyle w:val="textbody"/>
+      </w:pPr>
+      <w:r>
+        <w:t xml:space="preserve">An input map is a raster data file.  LANDIS-II uses the extension in the file’s name to determine the file’s format.  </w:t>
+      </w:r>
+    </w:p>
+    <w:p>
+      <w:pPr>
+        <w:pStyle w:val="textbody"/>
+      </w:pPr>
+      <w:r>
+        <w:t xml:space="preserve">We have incorporated the Geospatial Data Abstraction Library (GDAL) and therefore users can now input maps from many more raster file formats.  For a list of currently available formats, visit </w:t>
+      </w:r>
+      <w:hyperlink r:id="rId9" w:history="1">
+        <w:r>
+          <w:rPr>
+            <w:rStyle w:val="Hyperlink"/>
+          </w:rPr>
+          <w:t>http://www.gdal.org/formats_list.html</w:t>
+        </w:r>
+      </w:hyperlink>
+    </w:p>
+    <w:p>
+      <w:pPr>
+        <w:pStyle w:val="textbody"/>
+        <w:rPr>
+          <w:i/>
+        </w:rPr>
+      </w:pPr>
+      <w:r>
+        <w:rPr>
+          <w:b/>
+          <w:i/>
+        </w:rPr>
+        <w:t>Note</w:t>
+      </w:r>
+      <w:r>
+        <w:rPr>
+          <w:i/>
+        </w:rPr>
+        <w:t xml:space="preserve">:  </w:t>
+      </w:r>
+      <w:r>
+        <w:rPr>
+          <w:i/>
+        </w:rPr>
+        <w:t xml:space="preserve">Legacy *.gis files often contain negative numbers if they were created via </w:t>
+      </w:r>
+      <w:proofErr w:type="spellStart"/>
+      <w:r>
+        <w:rPr>
+          <w:i/>
+        </w:rPr>
+        <w:t>ArcGIS</w:t>
+      </w:r>
+      <w:proofErr w:type="spellEnd"/>
+      <w:r>
+        <w:rPr>
+          <w:i/>
+        </w:rPr>
+        <w:t>.</w:t>
+      </w:r>
+      <w:r>
+        <w:rPr>
+          <w:i/>
+        </w:rPr>
+        <w:t xml:space="preserve">  In </w:t>
+      </w:r>
+      <w:proofErr w:type="spellStart"/>
+      <w:r>
+        <w:rPr>
+          <w:i/>
+        </w:rPr>
+        <w:t>ArcGIS</w:t>
+      </w:r>
+      <w:proofErr w:type="spellEnd"/>
+      <w:r>
+        <w:rPr>
+          <w:i/>
+        </w:rPr>
+        <w:t xml:space="preserve">, use you can the raster calculator to add the number of the lowest number to all values.  For example, if -30 is the minimum, add 30 to all values.  </w:t>
+      </w:r>
+      <w:r>
+        <w:rPr>
+          <w:b/>
+          <w:i/>
+        </w:rPr>
+        <w:t>Caution:</w:t>
+      </w:r>
+      <w:r>
+        <w:rPr>
+          <w:i/>
+        </w:rPr>
+        <w:t xml:space="preserve">  This only works for values that are not explicitly tied to any other input data.</w:t>
+      </w:r>
+    </w:p>
+    <w:p>
+      <w:pPr>
+        <w:pStyle w:val="Heading1"/>
+      </w:pPr>
+      <w:bookmarkStart w:id="30" w:name="_Ref109370407"/>
+      <w:bookmarkStart w:id="31" w:name="_Toc291480397"/>
+      <w:r>
+        <w:lastRenderedPageBreak/>
+        <w:t>Output Map Formats</w:t>
+      </w:r>
+    </w:p>
+    <w:p>
+      <w:pPr>
+        <w:pStyle w:val="textbody"/>
+      </w:pPr>
+      <w:r>
+        <w:t xml:space="preserve">Beginning with LANDIS-II v6.0, users can output maps in many different formats.  These formats are derived from the Geospatial Data Abstraction Library, from which the LANDIS Spatial </w:t>
+      </w:r>
+      <w:r>
+        <w:t xml:space="preserve">Modeling </w:t>
+      </w:r>
+      <w:r>
+        <w:t xml:space="preserve">Library is derived.  </w:t>
+      </w:r>
+      <w:r>
+        <w:t xml:space="preserve">However, </w:t>
+      </w:r>
+      <w:r>
+        <w:rPr>
+          <w:i/>
+        </w:rPr>
+        <w:t xml:space="preserve">users can no longer write to the </w:t>
+      </w:r>
+      <w:proofErr w:type="spellStart"/>
+      <w:r>
+        <w:rPr>
+          <w:i/>
+        </w:rPr>
+        <w:t>Erdas</w:t>
+      </w:r>
+      <w:proofErr w:type="spellEnd"/>
+      <w:r>
+        <w:rPr>
+          <w:i/>
+        </w:rPr>
+        <w:t xml:space="preserve"> 7.4 (*</w:t>
+      </w:r>
+      <w:r>
+        <w:rPr>
+          <w:i/>
+        </w:rPr>
+        <w:t>.gis</w:t>
+      </w:r>
+      <w:r>
+        <w:rPr>
+          <w:i/>
+        </w:rPr>
+        <w:t>)</w:t>
+      </w:r>
+      <w:r>
+        <w:rPr>
+          <w:i/>
+        </w:rPr>
+        <w:t xml:space="preserve"> format</w:t>
+      </w:r>
+      <w:r>
+        <w:t xml:space="preserve">.  </w:t>
+      </w:r>
+    </w:p>
+    <w:p>
+      <w:pPr>
+        <w:pStyle w:val="textbody"/>
+      </w:pPr>
+      <w:r>
+        <w:t>The following extensions and file types are currently supported:</w:t>
+      </w:r>
+    </w:p>
+    <w:p>
+      <w:pPr>
+        <w:pStyle w:val="textbody"/>
+      </w:pPr>
+      <w:r>
+        <w:t>.bin</w:t>
+      </w:r>
+      <w:r>
+        <w:tab/>
+        <w:t>ENVI .</w:t>
+      </w:r>
+      <w:proofErr w:type="spellStart"/>
+      <w:r>
+        <w:t>hdr-Labelled</w:t>
+      </w:r>
+      <w:proofErr w:type="spellEnd"/>
+      <w:r>
+        <w:t xml:space="preserve"> Raster </w:t>
+      </w:r>
+    </w:p>
+    <w:p>
+      <w:pPr>
+        <w:pStyle w:val="textbody"/>
+        <w:ind w:left="2160" w:hanging="1008"/>
+      </w:pPr>
+      <w:r>
+        <w:t xml:space="preserve">.bmp </w:t>
+      </w:r>
+      <w:r>
+        <w:tab/>
+        <w:t xml:space="preserve">Windows Bitmap </w:t>
+      </w:r>
+      <w:r>
+        <w:t>(</w:t>
+      </w:r>
+      <w:r>
+        <w:rPr>
+          <w:b/>
+        </w:rPr>
+        <w:t>Note</w:t>
+      </w:r>
+      <w:r>
+        <w:t>:  bmp is a very ‘shallow’ format that will only work with output data &lt; 255).</w:t>
+      </w:r>
+    </w:p>
+    <w:p>
+      <w:pPr>
+        <w:pStyle w:val="textbody"/>
+      </w:pPr>
+      <w:r>
+        <w:t>.</w:t>
+      </w:r>
+      <w:proofErr w:type="spellStart"/>
+      <w:r>
+        <w:t>img</w:t>
+      </w:r>
+      <w:proofErr w:type="spellEnd"/>
+      <w:r>
+        <w:t xml:space="preserve"> </w:t>
+      </w:r>
+      <w:r>
+        <w:tab/>
+      </w:r>
+      <w:proofErr w:type="spellStart"/>
+      <w:r>
+        <w:t>Erdas</w:t>
+      </w:r>
+      <w:proofErr w:type="spellEnd"/>
+      <w:r>
+        <w:t xml:space="preserve"> Imagine </w:t>
+      </w:r>
+    </w:p>
+    <w:p>
+      <w:pPr>
+        <w:pStyle w:val="textbody"/>
+      </w:pPr>
+      <w:r>
+        <w:t>.</w:t>
+      </w:r>
+      <w:proofErr w:type="spellStart"/>
+      <w:r>
+        <w:t>tif</w:t>
+      </w:r>
+      <w:proofErr w:type="spellEnd"/>
+      <w:r>
+        <w:t xml:space="preserve"> </w:t>
+      </w:r>
+      <w:r>
+        <w:tab/>
+      </w:r>
+      <w:proofErr w:type="spellStart"/>
+      <w:r>
+        <w:t>GeoTIFF</w:t>
+      </w:r>
+      <w:proofErr w:type="spellEnd"/>
+    </w:p>
+    <w:p>
+      <w:pPr>
+        <w:pStyle w:val="textbody"/>
+        <w:rPr>
+          <w:i/>
+        </w:rPr>
+      </w:pPr>
+      <w:r>
+        <w:rPr>
+          <w:i/>
+        </w:rPr>
+        <w:t>Enabled in July 2011:</w:t>
+      </w:r>
+    </w:p>
+    <w:p>
+      <w:pPr>
+        <w:pStyle w:val="textbody"/>
+      </w:pPr>
+      <w:r>
+        <w:t>.</w:t>
+      </w:r>
+      <w:proofErr w:type="spellStart"/>
+      <w:r>
+        <w:t>vrt</w:t>
+      </w:r>
+      <w:proofErr w:type="spellEnd"/>
+      <w:r>
+        <w:tab/>
+        <w:t>Virtual Raster</w:t>
+      </w:r>
+    </w:p>
+    <w:p>
+      <w:pPr>
+        <w:pStyle w:val="textbody"/>
+      </w:pPr>
+      <w:r>
+        <w:t>.</w:t>
+      </w:r>
+      <w:proofErr w:type="spellStart"/>
+      <w:r>
+        <w:t>ingr</w:t>
+      </w:r>
+      <w:proofErr w:type="spellEnd"/>
+      <w:r>
+        <w:tab/>
+        <w:t>Intergraph Raster</w:t>
+      </w:r>
+    </w:p>
+    <w:p>
+      <w:pPr>
+        <w:pStyle w:val="Heading1"/>
+      </w:pPr>
+      <w:r>
+        <w:lastRenderedPageBreak/>
+        <w:t>Scenario Input File</w:t>
+      </w:r>
+      <w:bookmarkEnd w:id="30"/>
+      <w:bookmarkEnd w:id="31"/>
+    </w:p>
+    <w:p>
+      <w:pPr>
+        <w:pStyle w:val="textbody"/>
+      </w:pPr>
+      <w:r>
+        <w:t>This file describes a single model scenario.</w:t>
+      </w:r>
+    </w:p>
+    <w:p>
+      <w:pPr>
+        <w:pStyle w:val="Heading2"/>
+      </w:pPr>
+      <w:bookmarkStart w:id="32" w:name="_Toc291480398"/>
+      <w:r>
+        <w:t>Example File</w:t>
+      </w:r>
+      <w:bookmarkEnd w:id="32"/>
+    </w:p>
+    <w:p>
+      <w:pPr>
+        <w:pStyle w:val="textinputfile"/>
+      </w:pPr>
+      <w:proofErr w:type="spellStart"/>
+      <w:proofErr w:type="gramStart"/>
+      <w:r>
+        <w:t>LandisData</w:t>
+      </w:r>
+      <w:proofErr w:type="spellEnd"/>
+      <w:r>
+        <w:t xml:space="preserve">  Scenario</w:t>
+      </w:r>
+      <w:proofErr w:type="gramEnd"/>
+    </w:p>
+    <w:p>
+      <w:pPr>
+        <w:pStyle w:val="textinputfile"/>
+        <w:rPr>
+          <w:rFonts w:cs="Times New Roman"/>
+        </w:rPr>
+      </w:pPr>
+    </w:p>
+    <w:p>
+      <w:pPr>
+        <w:pStyle w:val="textinputfile"/>
+      </w:pPr>
+      <w:proofErr w:type="gramStart"/>
+      <w:r>
+        <w:t>Duration  300</w:t>
+      </w:r>
+      <w:proofErr w:type="gramEnd"/>
+    </w:p>
+    <w:p>
+      <w:pPr>
+        <w:pStyle w:val="textinputfile"/>
+      </w:pPr>
+    </w:p>
+    <w:p>
+      <w:pPr>
+        <w:pStyle w:val="textinputfile"/>
+      </w:pPr>
+      <w:r>
+        <w:t>Species   species.txt</w:t>
+      </w:r>
+    </w:p>
+    <w:p>
+      <w:pPr>
+        <w:pStyle w:val="textinputfile"/>
+      </w:pPr>
+    </w:p>
+    <w:p>
+      <w:pPr>
+        <w:pStyle w:val="textinputfile"/>
+      </w:pPr>
+      <w:r>
+        <w:t>Ecoregions      ./ecoregions.txt</w:t>
+      </w:r>
+    </w:p>
+    <w:p>
+      <w:pPr>
+        <w:pStyle w:val="textinputfile"/>
+      </w:pPr>
+      <w:proofErr w:type="spellStart"/>
+      <w:r>
+        <w:t>EcoregionsMap</w:t>
+      </w:r>
+      <w:proofErr w:type="spellEnd"/>
+      <w:r>
+        <w:t xml:space="preserve">   ./ecoregions.gis</w:t>
+      </w:r>
+    </w:p>
+    <w:p>
+      <w:pPr>
+        <w:pStyle w:val="textinputfile"/>
+      </w:pPr>
+    </w:p>
+    <w:p>
+      <w:pPr>
+        <w:pStyle w:val="textinputfile"/>
+      </w:pPr>
+      <w:proofErr w:type="spellStart"/>
+      <w:proofErr w:type="gramStart"/>
+      <w:r>
+        <w:t>CellLength</w:t>
+      </w:r>
+      <w:proofErr w:type="spellEnd"/>
+      <w:r>
+        <w:t xml:space="preserve">  100</w:t>
+      </w:r>
+      <w:proofErr w:type="gramEnd"/>
+      <w:r>
+        <w:t xml:space="preserve"> &lt;&lt; meters, so cell area = 1 ha</w:t>
+      </w:r>
+    </w:p>
+    <w:p>
+      <w:pPr>
+        <w:pStyle w:val="textinputfile"/>
+      </w:pPr>
+    </w:p>
+    <w:p>
+      <w:pPr>
+        <w:pStyle w:val="textinputfile"/>
+      </w:pPr>
+      <w:r>
+        <w:t>&gt;&gt; Succession Extension     Initialization File</w:t>
+      </w:r>
+    </w:p>
+    <w:p>
+      <w:pPr>
+        <w:pStyle w:val="textinputfile"/>
+      </w:pPr>
+      <w:r>
+        <w:t>&gt;&gt; --------------------     -------------------</w:t>
+      </w:r>
+    </w:p>
+    <w:p>
+      <w:pPr>
+        <w:pStyle w:val="textinputfile"/>
+      </w:pPr>
+      <w:r>
+        <w:t xml:space="preserve">   "Age-only Succession"    succession.txt</w:t>
+      </w:r>
+    </w:p>
+    <w:p>
+      <w:pPr>
+        <w:pStyle w:val="textinputfile"/>
+      </w:pPr>
+    </w:p>
+    <w:p>
+      <w:pPr>
+        <w:pStyle w:val="textinputfile"/>
+      </w:pPr>
+    </w:p>
+    <w:p>
+      <w:pPr>
+        <w:pStyle w:val="textinputfile"/>
+      </w:pPr>
+      <w:r>
+        <w:t>&gt;&gt; Disturbance Extensions   Initialization File</w:t>
+      </w:r>
+    </w:p>
+    <w:p>
+      <w:pPr>
+        <w:pStyle w:val="textinputfile"/>
+      </w:pPr>
+      <w:r>
+        <w:t>&gt;&gt; ----------------------   -------------------</w:t>
+      </w:r>
+    </w:p>
+    <w:p>
+      <w:pPr>
+        <w:pStyle w:val="textinputfile"/>
+      </w:pPr>
+      <w:r>
+        <w:t xml:space="preserve">   "Base Wind"</w:t>
+      </w:r>
+      <w:r>
+        <w:tab/>
+      </w:r>
+      <w:r>
+        <w:tab/>
+        <w:t xml:space="preserve">     wind.txt</w:t>
+      </w:r>
+    </w:p>
+    <w:p>
+      <w:pPr>
+        <w:pStyle w:val="textinputfile"/>
+      </w:pPr>
+      <w:r>
+        <w:t xml:space="preserve">   "Base Fire"</w:t>
+      </w:r>
+      <w:r>
+        <w:tab/>
+      </w:r>
+      <w:r>
+        <w:tab/>
+        <w:t xml:space="preserve">     fire.txt</w:t>
+      </w:r>
+    </w:p>
+    <w:p>
+      <w:pPr>
+        <w:pStyle w:val="textinputfile"/>
+      </w:pPr>
+    </w:p>
+    <w:p>
+      <w:pPr>
+        <w:pStyle w:val="textinputfile"/>
+      </w:pPr>
+      <w:r>
+        <w:t xml:space="preserve">   </w:t>
+      </w:r>
+      <w:proofErr w:type="spellStart"/>
+      <w:proofErr w:type="gramStart"/>
+      <w:r>
+        <w:t>DisturbancesRandomOrder</w:t>
+      </w:r>
+      <w:proofErr w:type="spellEnd"/>
+      <w:r>
+        <w:t xml:space="preserve">  yes</w:t>
+      </w:r>
+      <w:proofErr w:type="gramEnd"/>
+    </w:p>
+    <w:p>
+      <w:pPr>
+        <w:pStyle w:val="textinputfile"/>
+      </w:pPr>
+    </w:p>
+    <w:p>
+      <w:pPr>
+        <w:pStyle w:val="textinputfile"/>
+      </w:pPr>
+    </w:p>
+    <w:p>
+      <w:pPr>
+        <w:pStyle w:val="textinputfile"/>
+      </w:pPr>
+      <w:r>
+        <w:t>&gt;&gt; Output Extensions        Initialization File</w:t>
+      </w:r>
+    </w:p>
+    <w:p>
+      <w:pPr>
+        <w:pStyle w:val="textinputfile"/>
+      </w:pPr>
+      <w:r>
+        <w:t>&gt;&gt; -----------------        -------------------</w:t>
+      </w:r>
+    </w:p>
+    <w:p>
+      <w:pPr>
+        <w:pStyle w:val="textinputfile"/>
+      </w:pPr>
+      <w:r>
+        <w:t xml:space="preserve">   "Max Species Age"        max-</w:t>
+      </w:r>
+      <w:proofErr w:type="spellStart"/>
+      <w:r>
+        <w:t>spp</w:t>
+      </w:r>
+      <w:proofErr w:type="spellEnd"/>
+      <w:r>
+        <w:t>-age.output.txt</w:t>
+      </w:r>
+    </w:p>
+    <w:p>
+      <w:pPr>
+        <w:pStyle w:val="textinputfile"/>
+      </w:pPr>
+      <w:r>
+        <w:t xml:space="preserve">   </w:t>
+      </w:r>
+      <w:proofErr w:type="spellStart"/>
+      <w:r>
+        <w:t>Reclass</w:t>
+      </w:r>
+      <w:proofErr w:type="spellEnd"/>
+      <w:r>
+        <w:t xml:space="preserve">                  reclass.output.txt</w:t>
+      </w:r>
+    </w:p>
+    <w:p>
+      <w:pPr>
+        <w:pStyle w:val="textinputfile"/>
+      </w:pPr>
+    </w:p>
+    <w:p>
+      <w:pPr>
+        <w:pStyle w:val="textinputfile"/>
+      </w:pPr>
+    </w:p>
+    <w:p>
+      <w:pPr>
+        <w:pStyle w:val="textinputfile"/>
+      </w:pPr>
+      <w:proofErr w:type="spellStart"/>
+      <w:proofErr w:type="gramStart"/>
+      <w:r>
+        <w:t>RandomNumberSeed</w:t>
+      </w:r>
+      <w:proofErr w:type="spellEnd"/>
+      <w:r>
+        <w:t xml:space="preserve">  4,357</w:t>
+      </w:r>
+      <w:proofErr w:type="gramEnd"/>
+    </w:p>
+    <w:p>
+      <w:pPr>
+        <w:pStyle w:val="Heading2"/>
+      </w:pPr>
+      <w:bookmarkStart w:id="33" w:name="_Toc291480399"/>
+      <w:proofErr w:type="spellStart"/>
+      <w:r>
+        <w:t>LandisData</w:t>
+      </w:r>
+      <w:bookmarkEnd w:id="33"/>
+      <w:proofErr w:type="spellEnd"/>
+    </w:p>
+    <w:p>
+      <w:pPr>
+        <w:pStyle w:val="textbody"/>
+      </w:pPr>
+      <w:r>
+        <w:t xml:space="preserve">This parameter’s value must be </w:t>
+      </w:r>
+      <w:r>
+        <w:rPr>
+          <w:rFonts w:ascii="Courier New" w:hAnsi="Courier New" w:cs="Courier New"/>
+          <w:sz w:val="20"/>
+          <w:szCs w:val="20"/>
+        </w:rPr>
         <w:t>"Scenario"</w:t>
       </w:r>
       <w:r>
@@ -9127,12 +9827,14 @@
       <w:bookmarkStart w:id="37" w:name="_Ref109371303"/>
       <w:bookmarkStart w:id="38" w:name="_Ref109371818"/>
       <w:bookmarkStart w:id="39" w:name="_Toc291480403"/>
+      <w:proofErr w:type="spellStart"/>
       <w:r>
         <w:t>EcoregionsMap</w:t>
       </w:r>
       <w:bookmarkEnd w:id="37"/>
       <w:bookmarkEnd w:id="38"/>
       <w:bookmarkEnd w:id="39"/>
+      <w:proofErr w:type="spellEnd"/>
     </w:p>
     <w:p>
       <w:pPr>
@@ -9155,10 +9857,12 @@
         <w:pStyle w:val="Heading2"/>
       </w:pPr>
       <w:bookmarkStart w:id="40" w:name="_Toc291480404"/>
+      <w:proofErr w:type="spellStart"/>
       <w:r>
         <w:t>CellLength</w:t>
       </w:r>
       <w:bookmarkEnd w:id="40"/>
+      <w:proofErr w:type="spellEnd"/>
     </w:p>
     <w:p>
       <w:pPr>
@@ -9332,17 +10036,27 @@
         <w:pStyle w:val="Heading3"/>
       </w:pPr>
       <w:bookmarkStart w:id="46" w:name="_Toc291480410"/>
+      <w:proofErr w:type="spellStart"/>
       <w:r>
         <w:t>DisturbanceRandomOrder</w:t>
       </w:r>
       <w:bookmarkEnd w:id="46"/>
+      <w:proofErr w:type="spellEnd"/>
     </w:p>
     <w:p>
       <w:pPr>
         <w:pStyle w:val="textbody"/>
       </w:pPr>
       <w:r>
-        <w:t>This yes/no parameter determines if the disturbances occur in random order (see section 5.3.1 in the model’s conceptual description).  A yes value directs LANDIS-II to run any disturbance extensions that occur at the same timestep in a random order.  A no value directs the model to run disturbance extensions in the order that they appear in the table.</w:t>
+        <w:t xml:space="preserve">This yes/no parameter determines if the disturbances occur in random order (see section 5.3.1 in the model’s conceptual description).  A yes value directs LANDIS-II to run any disturbance extensions that occur at the same </w:t>
+      </w:r>
+      <w:proofErr w:type="spellStart"/>
+      <w:r>
+        <w:t>timestep</w:t>
+      </w:r>
+      <w:proofErr w:type="spellEnd"/>
+      <w:r>
+        <w:t xml:space="preserve"> in a random order.  A no value directs the model to run disturbance extensions in the order that they appear in the table.</w:t>
       </w:r>
     </w:p>
     <w:p>
@@ -9395,10 +10109,12 @@
         <w:pStyle w:val="Heading2"/>
       </w:pPr>
       <w:bookmarkStart w:id="50" w:name="_Toc291480412"/>
+      <w:proofErr w:type="spellStart"/>
       <w:r>
         <w:t>RandomNumberSeed</w:t>
       </w:r>
       <w:bookmarkEnd w:id="50"/>
+      <w:proofErr w:type="spellEnd"/>
     </w:p>
     <w:p>
       <w:pPr>
@@ -9517,6 +10233,8 @@
           <w:lang w:eastAsia="en-US"/>
         </w:rPr>
       </w:pPr>
+      <w:proofErr w:type="spellStart"/>
+      <w:proofErr w:type="gramStart"/>
       <w:r>
         <w:rPr>
           <w:rFonts w:ascii="Courier New" w:eastAsia="Times New Roman" w:hAnsi="Courier New"/>
@@ -9524,8 +10242,19 @@
           <w:szCs w:val="18"/>
           <w:lang w:eastAsia="en-US"/>
         </w:rPr>
-        <w:t>LandisData  Species</w:t>
-      </w:r>
+        <w:t>LandisData</w:t>
+      </w:r>
+      <w:proofErr w:type="spellEnd"/>
+      <w:r>
+        <w:rPr>
+          <w:rFonts w:ascii="Courier New" w:eastAsia="Times New Roman" w:hAnsi="Courier New"/>
+          <w:sz w:val="18"/>
+          <w:szCs w:val="18"/>
+          <w:lang w:eastAsia="en-US"/>
+        </w:rPr>
+        <w:t xml:space="preserve">  Species</w:t>
+      </w:r>
+      <w:proofErr w:type="gramEnd"/>
     </w:p>
     <w:p>
       <w:pPr>
@@ -9561,7 +10290,47 @@
           <w:szCs w:val="18"/>
           <w:lang w:eastAsia="en-US"/>
         </w:rPr>
-        <w:t>&gt;&gt;                      Sexual    Shade  Fire  Seed Disperal Dist  Vegetative   Sprout Age  Post-Fire</w:t>
+        <w:t xml:space="preserve">&gt;&gt;                      Sexual    </w:t>
+      </w:r>
+      <w:proofErr w:type="gramStart"/>
+      <w:r>
+        <w:rPr>
+          <w:rFonts w:ascii="Courier New" w:eastAsia="Times New Roman" w:hAnsi="Courier New"/>
+          <w:sz w:val="18"/>
+          <w:szCs w:val="18"/>
+          <w:lang w:eastAsia="en-US"/>
+        </w:rPr>
+        <w:t>Shade  Fire</w:t>
+      </w:r>
+      <w:proofErr w:type="gramEnd"/>
+      <w:r>
+        <w:rPr>
+          <w:rFonts w:ascii="Courier New" w:eastAsia="Times New Roman" w:hAnsi="Courier New"/>
+          <w:sz w:val="18"/>
+          <w:szCs w:val="18"/>
+          <w:lang w:eastAsia="en-US"/>
+        </w:rPr>
+        <w:t xml:space="preserve">  Seed </w:t>
+      </w:r>
+      <w:proofErr w:type="spellStart"/>
+      <w:r>
+        <w:rPr>
+          <w:rFonts w:ascii="Courier New" w:eastAsia="Times New Roman" w:hAnsi="Courier New"/>
+          <w:sz w:val="18"/>
+          <w:szCs w:val="18"/>
+          <w:lang w:eastAsia="en-US"/>
+        </w:rPr>
+        <w:t>Disperal</w:t>
+      </w:r>
+      <w:proofErr w:type="spellEnd"/>
+      <w:r>
+        <w:rPr>
+          <w:rFonts w:ascii="Courier New" w:eastAsia="Times New Roman" w:hAnsi="Courier New"/>
+          <w:sz w:val="18"/>
+          <w:szCs w:val="18"/>
+          <w:lang w:eastAsia="en-US"/>
+        </w:rPr>
+        <w:t xml:space="preserve"> Dist  Vegetative   Sprout Age  Post-Fire</w:t>
       </w:r>
     </w:p>
     <w:p>
@@ -9584,8 +10353,150 @@
           <w:szCs w:val="18"/>
           <w:lang w:eastAsia="en-US"/>
         </w:rPr>
-        <w:t>&gt;&gt; Name      Longevity  Maturity  Tol.   Tol.  Effective  Maximum  Reprod Prob  Min   Max   Regen</w:t>
-      </w:r>
+        <w:t xml:space="preserve">&gt;&gt; Name      </w:t>
+      </w:r>
+      <w:proofErr w:type="gramStart"/>
+      <w:r>
+        <w:rPr>
+          <w:rFonts w:ascii="Courier New" w:eastAsia="Times New Roman" w:hAnsi="Courier New"/>
+          <w:sz w:val="18"/>
+          <w:szCs w:val="18"/>
+          <w:lang w:eastAsia="en-US"/>
+        </w:rPr>
+        <w:t>Longevity  Maturity</w:t>
+      </w:r>
+      <w:proofErr w:type="gramEnd"/>
+      <w:r>
+        <w:rPr>
+          <w:rFonts w:ascii="Courier New" w:eastAsia="Times New Roman" w:hAnsi="Courier New"/>
+          <w:sz w:val="18"/>
+          <w:szCs w:val="18"/>
+          <w:lang w:eastAsia="en-US"/>
+        </w:rPr>
+        <w:t xml:space="preserve">  </w:t>
+      </w:r>
+      <w:proofErr w:type="spellStart"/>
+      <w:r>
+        <w:rPr>
+          <w:rFonts w:ascii="Courier New" w:eastAsia="Times New Roman" w:hAnsi="Courier New"/>
+          <w:sz w:val="18"/>
+          <w:szCs w:val="18"/>
+          <w:lang w:eastAsia="en-US"/>
+        </w:rPr>
+        <w:t>Tol</w:t>
+      </w:r>
+      <w:proofErr w:type="spellEnd"/>
+      <w:r>
+        <w:rPr>
+          <w:rFonts w:ascii="Courier New" w:eastAsia="Times New Roman" w:hAnsi="Courier New"/>
+          <w:sz w:val="18"/>
+          <w:szCs w:val="18"/>
+          <w:lang w:eastAsia="en-US"/>
+        </w:rPr>
+        <w:t xml:space="preserve">.   </w:t>
+      </w:r>
+      <w:proofErr w:type="spellStart"/>
+      <w:proofErr w:type="gramStart"/>
+      <w:r>
+        <w:rPr>
+          <w:rFonts w:ascii="Courier New" w:eastAsia="Times New Roman" w:hAnsi="Courier New"/>
+          <w:sz w:val="18"/>
+          <w:szCs w:val="18"/>
+          <w:lang w:eastAsia="en-US"/>
+        </w:rPr>
+        <w:t>Tol</w:t>
+      </w:r>
+      <w:proofErr w:type="spellEnd"/>
+      <w:r>
+        <w:rPr>
+          <w:rFonts w:ascii="Courier New" w:eastAsia="Times New Roman" w:hAnsi="Courier New"/>
+          <w:sz w:val="18"/>
+          <w:szCs w:val="18"/>
+          <w:lang w:eastAsia="en-US"/>
+        </w:rPr>
+        <w:t>.</w:t>
+      </w:r>
+      <w:proofErr w:type="gramEnd"/>
+      <w:r>
+        <w:rPr>
+          <w:rFonts w:ascii="Courier New" w:eastAsia="Times New Roman" w:hAnsi="Courier New"/>
+          <w:sz w:val="18"/>
+          <w:szCs w:val="18"/>
+          <w:lang w:eastAsia="en-US"/>
+        </w:rPr>
+        <w:t xml:space="preserve">  </w:t>
+      </w:r>
+      <w:proofErr w:type="gramStart"/>
+      <w:r>
+        <w:rPr>
+          <w:rFonts w:ascii="Courier New" w:eastAsia="Times New Roman" w:hAnsi="Courier New"/>
+          <w:sz w:val="18"/>
+          <w:szCs w:val="18"/>
+          <w:lang w:eastAsia="en-US"/>
+        </w:rPr>
+        <w:t>Effective  Maximum</w:t>
+      </w:r>
+      <w:proofErr w:type="gramEnd"/>
+      <w:r>
+        <w:rPr>
+          <w:rFonts w:ascii="Courier New" w:eastAsia="Times New Roman" w:hAnsi="Courier New"/>
+          <w:sz w:val="18"/>
+          <w:szCs w:val="18"/>
+          <w:lang w:eastAsia="en-US"/>
+        </w:rPr>
+        <w:t xml:space="preserve">  </w:t>
+      </w:r>
+      <w:proofErr w:type="spellStart"/>
+      <w:r>
+        <w:rPr>
+          <w:rFonts w:ascii="Courier New" w:eastAsia="Times New Roman" w:hAnsi="Courier New"/>
+          <w:sz w:val="18"/>
+          <w:szCs w:val="18"/>
+          <w:lang w:eastAsia="en-US"/>
+        </w:rPr>
+        <w:t>Reprod</w:t>
+      </w:r>
+      <w:proofErr w:type="spellEnd"/>
+      <w:r>
+        <w:rPr>
+          <w:rFonts w:ascii="Courier New" w:eastAsia="Times New Roman" w:hAnsi="Courier New"/>
+          <w:sz w:val="18"/>
+          <w:szCs w:val="18"/>
+          <w:lang w:eastAsia="en-US"/>
+        </w:rPr>
+        <w:t xml:space="preserve"> </w:t>
+      </w:r>
+      <w:proofErr w:type="spellStart"/>
+      <w:r>
+        <w:rPr>
+          <w:rFonts w:ascii="Courier New" w:eastAsia="Times New Roman" w:hAnsi="Courier New"/>
+          <w:sz w:val="18"/>
+          <w:szCs w:val="18"/>
+          <w:lang w:eastAsia="en-US"/>
+        </w:rPr>
+        <w:t>Prob</w:t>
+      </w:r>
+      <w:proofErr w:type="spellEnd"/>
+      <w:r>
+        <w:rPr>
+          <w:rFonts w:ascii="Courier New" w:eastAsia="Times New Roman" w:hAnsi="Courier New"/>
+          <w:sz w:val="18"/>
+          <w:szCs w:val="18"/>
+          <w:lang w:eastAsia="en-US"/>
+        </w:rPr>
+        <w:t xml:space="preserve">  Min   Max   </w:t>
+      </w:r>
+      <w:proofErr w:type="spellStart"/>
+      <w:r>
+        <w:rPr>
+          <w:rFonts w:ascii="Courier New" w:eastAsia="Times New Roman" w:hAnsi="Courier New"/>
+          <w:sz w:val="18"/>
+          <w:szCs w:val="18"/>
+          <w:lang w:eastAsia="en-US"/>
+        </w:rPr>
+        <w:t>Regen</w:t>
+      </w:r>
+      <w:proofErr w:type="spellEnd"/>
     </w:p>
     <w:p>
       <w:pPr>
@@ -9630,7 +10541,49 @@
           <w:szCs w:val="18"/>
           <w:lang w:eastAsia="en-US"/>
         </w:rPr>
-        <w:t xml:space="preserve">   abiebals    200        25        5     1       130        160       0.0        0     0   none</w:t>
+        <w:t xml:space="preserve">   </w:t>
+      </w:r>
+      <w:proofErr w:type="spellStart"/>
+      <w:proofErr w:type="gramStart"/>
+      <w:r>
+        <w:rPr>
+          <w:rFonts w:ascii="Courier New" w:eastAsia="Times New Roman" w:hAnsi="Courier New"/>
+          <w:sz w:val="18"/>
+          <w:szCs w:val="18"/>
+          <w:lang w:eastAsia="en-US"/>
+        </w:rPr>
+        <w:t>abiebals</w:t>
+      </w:r>
+      <w:proofErr w:type="spellEnd"/>
+      <w:proofErr w:type="gramEnd"/>
+      <w:r>
+        <w:rPr>
+          <w:rFonts w:ascii="Courier New" w:eastAsia="Times New Roman" w:hAnsi="Courier New"/>
+          <w:sz w:val="18"/>
+          <w:szCs w:val="18"/>
+          <w:lang w:eastAsia="en-US"/>
+        </w:rPr>
+        <w:t xml:space="preserve">    200        25        5     1       130        160       0.0        0     </w:t>
+      </w:r>
+      <w:proofErr w:type="spellStart"/>
+      <w:r>
+        <w:rPr>
+          <w:rFonts w:ascii="Courier New" w:eastAsia="Times New Roman" w:hAnsi="Courier New"/>
+          <w:sz w:val="18"/>
+          <w:szCs w:val="18"/>
+          <w:lang w:eastAsia="en-US"/>
+        </w:rPr>
+        <w:t>0</w:t>
+      </w:r>
+      <w:proofErr w:type="spellEnd"/>
+      <w:r>
+        <w:rPr>
+          <w:rFonts w:ascii="Courier New" w:eastAsia="Times New Roman" w:hAnsi="Courier New"/>
+          <w:sz w:val="18"/>
+          <w:szCs w:val="18"/>
+          <w:lang w:eastAsia="en-US"/>
+        </w:rPr>
+        <w:t xml:space="preserve">   none</w:t>
       </w:r>
     </w:p>
     <w:p>
@@ -9653,7 +10606,29 @@
           <w:szCs w:val="18"/>
           <w:lang w:eastAsia="en-US"/>
         </w:rPr>
-        <w:t xml:space="preserve">   acerrubr    150        10        4     1       100        200       0.5        0   100   none</w:t>
+        <w:t xml:space="preserve">   </w:t>
+      </w:r>
+      <w:proofErr w:type="spellStart"/>
+      <w:proofErr w:type="gramStart"/>
+      <w:r>
+        <w:rPr>
+          <w:rFonts w:ascii="Courier New" w:eastAsia="Times New Roman" w:hAnsi="Courier New"/>
+          <w:sz w:val="18"/>
+          <w:szCs w:val="18"/>
+          <w:lang w:eastAsia="en-US"/>
+        </w:rPr>
+        <w:t>acerrubr</w:t>
+      </w:r>
+      <w:proofErr w:type="spellEnd"/>
+      <w:proofErr w:type="gramEnd"/>
+      <w:r>
+        <w:rPr>
+          <w:rFonts w:ascii="Courier New" w:eastAsia="Times New Roman" w:hAnsi="Courier New"/>
+          <w:sz w:val="18"/>
+          <w:szCs w:val="18"/>
+          <w:lang w:eastAsia="en-US"/>
+        </w:rPr>
+        <w:t xml:space="preserve">    150        10        4     1       100        200       0.5        0   100   none</w:t>
       </w:r>
     </w:p>
     <w:p>
@@ -9676,7 +10651,29 @@
           <w:szCs w:val="18"/>
           <w:lang w:eastAsia="en-US"/>
         </w:rPr>
-        <w:t xml:space="preserve">   acersacc    300        40        5     1       100        200       0.1       10    60   none</w:t>
+        <w:t xml:space="preserve">   </w:t>
+      </w:r>
+      <w:proofErr w:type="spellStart"/>
+      <w:proofErr w:type="gramStart"/>
+      <w:r>
+        <w:rPr>
+          <w:rFonts w:ascii="Courier New" w:eastAsia="Times New Roman" w:hAnsi="Courier New"/>
+          <w:sz w:val="18"/>
+          <w:szCs w:val="18"/>
+          <w:lang w:eastAsia="en-US"/>
+        </w:rPr>
+        <w:t>acersacc</w:t>
+      </w:r>
+      <w:proofErr w:type="spellEnd"/>
+      <w:proofErr w:type="gramEnd"/>
+      <w:r>
+        <w:rPr>
+          <w:rFonts w:ascii="Courier New" w:eastAsia="Times New Roman" w:hAnsi="Courier New"/>
+          <w:sz w:val="18"/>
+          <w:szCs w:val="18"/>
+          <w:lang w:eastAsia="en-US"/>
+        </w:rPr>
+        <w:t xml:space="preserve">    300        40        5     1       100        200       0.1       10    60   none</w:t>
       </w:r>
     </w:p>
     <w:p>
@@ -9699,7 +10696,29 @@
           <w:szCs w:val="18"/>
           <w:lang w:eastAsia="en-US"/>
         </w:rPr>
-        <w:t xml:space="preserve">   betualle    300        40        4     2       100        400       0.1       10   180   none</w:t>
+        <w:t xml:space="preserve">   </w:t>
+      </w:r>
+      <w:proofErr w:type="spellStart"/>
+      <w:proofErr w:type="gramStart"/>
+      <w:r>
+        <w:rPr>
+          <w:rFonts w:ascii="Courier New" w:eastAsia="Times New Roman" w:hAnsi="Courier New"/>
+          <w:sz w:val="18"/>
+          <w:szCs w:val="18"/>
+          <w:lang w:eastAsia="en-US"/>
+        </w:rPr>
+        <w:t>betualle</w:t>
+      </w:r>
+      <w:proofErr w:type="spellEnd"/>
+      <w:proofErr w:type="gramEnd"/>
+      <w:r>
+        <w:rPr>
+          <w:rFonts w:ascii="Courier New" w:eastAsia="Times New Roman" w:hAnsi="Courier New"/>
+          <w:sz w:val="18"/>
+          <w:szCs w:val="18"/>
+          <w:lang w:eastAsia="en-US"/>
+        </w:rPr>
+        <w:t xml:space="preserve">    300        40        4     2       100        400       0.1       10   180   none</w:t>
       </w:r>
     </w:p>
     <w:p>
@@ -9722,7 +10741,49 @@
           <w:szCs w:val="18"/>
           <w:lang w:eastAsia="en-US"/>
         </w:rPr>
-        <w:t xml:space="preserve">   betupapy    100        30        2     2       200      5,000       0.5       10    70   none</w:t>
+        <w:t xml:space="preserve">   </w:t>
+      </w:r>
+      <w:proofErr w:type="spellStart"/>
+      <w:proofErr w:type="gramStart"/>
+      <w:r>
+        <w:rPr>
+          <w:rFonts w:ascii="Courier New" w:eastAsia="Times New Roman" w:hAnsi="Courier New"/>
+          <w:sz w:val="18"/>
+          <w:szCs w:val="18"/>
+          <w:lang w:eastAsia="en-US"/>
+        </w:rPr>
+        <w:t>betupapy</w:t>
+      </w:r>
+      <w:proofErr w:type="spellEnd"/>
+      <w:proofErr w:type="gramEnd"/>
+      <w:r>
+        <w:rPr>
+          <w:rFonts w:ascii="Courier New" w:eastAsia="Times New Roman" w:hAnsi="Courier New"/>
+          <w:sz w:val="18"/>
+          <w:szCs w:val="18"/>
+          <w:lang w:eastAsia="en-US"/>
+        </w:rPr>
+        <w:t xml:space="preserve">    100        30        2     </w:t>
+      </w:r>
+      <w:proofErr w:type="spellStart"/>
+      <w:r>
+        <w:rPr>
+          <w:rFonts w:ascii="Courier New" w:eastAsia="Times New Roman" w:hAnsi="Courier New"/>
+          <w:sz w:val="18"/>
+          <w:szCs w:val="18"/>
+          <w:lang w:eastAsia="en-US"/>
+        </w:rPr>
+        <w:t>2</w:t>
+      </w:r>
+      <w:proofErr w:type="spellEnd"/>
+      <w:r>
+        <w:rPr>
+          <w:rFonts w:ascii="Courier New" w:eastAsia="Times New Roman" w:hAnsi="Courier New"/>
+          <w:sz w:val="18"/>
+          <w:szCs w:val="18"/>
+          <w:lang w:eastAsia="en-US"/>
+        </w:rPr>
+        <w:t xml:space="preserve">       200      5,000       0.5       10    70   none</w:t>
       </w:r>
     </w:p>
     <w:p>
@@ -9745,7 +10806,49 @@
           <w:szCs w:val="18"/>
           <w:lang w:eastAsia="en-US"/>
         </w:rPr>
-        <w:t xml:space="preserve">   piceglau    300        25        3     2        30        200       0.0        0     0   none</w:t>
+        <w:t xml:space="preserve">   </w:t>
+      </w:r>
+      <w:proofErr w:type="spellStart"/>
+      <w:proofErr w:type="gramStart"/>
+      <w:r>
+        <w:rPr>
+          <w:rFonts w:ascii="Courier New" w:eastAsia="Times New Roman" w:hAnsi="Courier New"/>
+          <w:sz w:val="18"/>
+          <w:szCs w:val="18"/>
+          <w:lang w:eastAsia="en-US"/>
+        </w:rPr>
+        <w:t>piceglau</w:t>
+      </w:r>
+      <w:proofErr w:type="spellEnd"/>
+      <w:proofErr w:type="gramEnd"/>
+      <w:r>
+        <w:rPr>
+          <w:rFonts w:ascii="Courier New" w:eastAsia="Times New Roman" w:hAnsi="Courier New"/>
+          <w:sz w:val="18"/>
+          <w:szCs w:val="18"/>
+          <w:lang w:eastAsia="en-US"/>
+        </w:rPr>
+        <w:t xml:space="preserve">    300        25        3     2        30        200       0.0        0     </w:t>
+      </w:r>
+      <w:proofErr w:type="spellStart"/>
+      <w:r>
+        <w:rPr>
+          <w:rFonts w:ascii="Courier New" w:eastAsia="Times New Roman" w:hAnsi="Courier New"/>
+          <w:sz w:val="18"/>
+          <w:szCs w:val="18"/>
+          <w:lang w:eastAsia="en-US"/>
+        </w:rPr>
+        <w:t>0</w:t>
+      </w:r>
+      <w:proofErr w:type="spellEnd"/>
+      <w:r>
+        <w:rPr>
+          <w:rFonts w:ascii="Courier New" w:eastAsia="Times New Roman" w:hAnsi="Courier New"/>
+          <w:sz w:val="18"/>
+          <w:szCs w:val="18"/>
+          <w:lang w:eastAsia="en-US"/>
+        </w:rPr>
+        <w:t xml:space="preserve">   none</w:t>
       </w:r>
     </w:p>
     <w:p>
@@ -9768,8 +10871,81 @@
           <w:szCs w:val="18"/>
           <w:lang w:eastAsia="en-US"/>
         </w:rPr>
-        <w:t xml:space="preserve">   pinubank    100        15        1     3        30        100       0          0     0   serotiny</w:t>
-      </w:r>
+        <w:t xml:space="preserve">   </w:t>
+      </w:r>
+      <w:proofErr w:type="spellStart"/>
+      <w:proofErr w:type="gramStart"/>
+      <w:r>
+        <w:rPr>
+          <w:rFonts w:ascii="Courier New" w:eastAsia="Times New Roman" w:hAnsi="Courier New"/>
+          <w:sz w:val="18"/>
+          <w:szCs w:val="18"/>
+          <w:lang w:eastAsia="en-US"/>
+        </w:rPr>
+        <w:t>pinubank</w:t>
+      </w:r>
+      <w:proofErr w:type="spellEnd"/>
+      <w:proofErr w:type="gramEnd"/>
+      <w:r>
+        <w:rPr>
+          <w:rFonts w:ascii="Courier New" w:eastAsia="Times New Roman" w:hAnsi="Courier New"/>
+          <w:sz w:val="18"/>
+          <w:szCs w:val="18"/>
+          <w:lang w:eastAsia="en-US"/>
+        </w:rPr>
+        <w:t xml:space="preserve">    100        15        1     3        30        100       0          </w:t>
+      </w:r>
+      <w:proofErr w:type="spellStart"/>
+      <w:r>
+        <w:rPr>
+          <w:rFonts w:ascii="Courier New" w:eastAsia="Times New Roman" w:hAnsi="Courier New"/>
+          <w:sz w:val="18"/>
+          <w:szCs w:val="18"/>
+          <w:lang w:eastAsia="en-US"/>
+        </w:rPr>
+        <w:t>0</w:t>
+      </w:r>
+      <w:proofErr w:type="spellEnd"/>
+      <w:r>
+        <w:rPr>
+          <w:rFonts w:ascii="Courier New" w:eastAsia="Times New Roman" w:hAnsi="Courier New"/>
+          <w:sz w:val="18"/>
+          <w:szCs w:val="18"/>
+          <w:lang w:eastAsia="en-US"/>
+        </w:rPr>
+        <w:t xml:space="preserve">     </w:t>
+      </w:r>
+      <w:proofErr w:type="spellStart"/>
+      <w:r>
+        <w:rPr>
+          <w:rFonts w:ascii="Courier New" w:eastAsia="Times New Roman" w:hAnsi="Courier New"/>
+          <w:sz w:val="18"/>
+          <w:szCs w:val="18"/>
+          <w:lang w:eastAsia="en-US"/>
+        </w:rPr>
+        <w:t>0</w:t>
+      </w:r>
+      <w:proofErr w:type="spellEnd"/>
+      <w:r>
+        <w:rPr>
+          <w:rFonts w:ascii="Courier New" w:eastAsia="Times New Roman" w:hAnsi="Courier New"/>
+          <w:sz w:val="18"/>
+          <w:szCs w:val="18"/>
+          <w:lang w:eastAsia="en-US"/>
+        </w:rPr>
+        <w:t xml:space="preserve">   </w:t>
+      </w:r>
+      <w:proofErr w:type="spellStart"/>
+      <w:r>
+        <w:rPr>
+          <w:rFonts w:ascii="Courier New" w:eastAsia="Times New Roman" w:hAnsi="Courier New"/>
+          <w:sz w:val="18"/>
+          <w:szCs w:val="18"/>
+          <w:lang w:eastAsia="en-US"/>
+        </w:rPr>
+        <w:t>serotiny</w:t>
+      </w:r>
+      <w:proofErr w:type="spellEnd"/>
     </w:p>
     <w:p>
       <w:pPr>
@@ -9791,7 +10967,69 @@
           <w:szCs w:val="18"/>
           <w:lang w:eastAsia="en-US"/>
         </w:rPr>
-        <w:t xml:space="preserve">   pinuresi    200        35        2     4        30        275       0          0     0   none</w:t>
+        <w:t xml:space="preserve">   </w:t>
+      </w:r>
+      <w:proofErr w:type="spellStart"/>
+      <w:proofErr w:type="gramStart"/>
+      <w:r>
+        <w:rPr>
+          <w:rFonts w:ascii="Courier New" w:eastAsia="Times New Roman" w:hAnsi="Courier New"/>
+          <w:sz w:val="18"/>
+          <w:szCs w:val="18"/>
+          <w:lang w:eastAsia="en-US"/>
+        </w:rPr>
+        <w:t>pinuresi</w:t>
+      </w:r>
+      <w:proofErr w:type="spellEnd"/>
+      <w:proofErr w:type="gramEnd"/>
+      <w:r>
+        <w:rPr>
+          <w:rFonts w:ascii="Courier New" w:eastAsia="Times New Roman" w:hAnsi="Courier New"/>
+          <w:sz w:val="18"/>
+          <w:szCs w:val="18"/>
+          <w:lang w:eastAsia="en-US"/>
+        </w:rPr>
+        <w:t xml:space="preserve">    200        35        2     4        30        275       0          </w:t>
+      </w:r>
+      <w:proofErr w:type="spellStart"/>
+      <w:r>
+        <w:rPr>
+          <w:rFonts w:ascii="Courier New" w:eastAsia="Times New Roman" w:hAnsi="Courier New"/>
+          <w:sz w:val="18"/>
+          <w:szCs w:val="18"/>
+          <w:lang w:eastAsia="en-US"/>
+        </w:rPr>
+        <w:t>0</w:t>
+      </w:r>
+      <w:proofErr w:type="spellEnd"/>
+      <w:r>
+        <w:rPr>
+          <w:rFonts w:ascii="Courier New" w:eastAsia="Times New Roman" w:hAnsi="Courier New"/>
+          <w:sz w:val="18"/>
+          <w:szCs w:val="18"/>
+          <w:lang w:eastAsia="en-US"/>
+        </w:rPr>
+        <w:t xml:space="preserve">     </w:t>
+      </w:r>
+      <w:proofErr w:type="spellStart"/>
+      <w:r>
+        <w:rPr>
+          <w:rFonts w:ascii="Courier New" w:eastAsia="Times New Roman" w:hAnsi="Courier New"/>
+          <w:sz w:val="18"/>
+          <w:szCs w:val="18"/>
+          <w:lang w:eastAsia="en-US"/>
+        </w:rPr>
+        <w:t>0</w:t>
+      </w:r>
+      <w:proofErr w:type="spellEnd"/>
+      <w:r>
+        <w:rPr>
+          <w:rFonts w:ascii="Courier New" w:eastAsia="Times New Roman" w:hAnsi="Courier New"/>
+          <w:sz w:val="18"/>
+          <w:szCs w:val="18"/>
+          <w:lang w:eastAsia="en-US"/>
+        </w:rPr>
+        <w:t xml:space="preserve">   none</w:t>
       </w:r>
     </w:p>
     <w:p>
@@ -9814,7 +11052,89 @@
           <w:szCs w:val="18"/>
           <w:lang w:eastAsia="en-US"/>
         </w:rPr>
-        <w:t xml:space="preserve">   pinustro    400        40        3     3        60        210       0          0     0   none</w:t>
+        <w:t xml:space="preserve">   </w:t>
+      </w:r>
+      <w:proofErr w:type="spellStart"/>
+      <w:proofErr w:type="gramStart"/>
+      <w:r>
+        <w:rPr>
+          <w:rFonts w:ascii="Courier New" w:eastAsia="Times New Roman" w:hAnsi="Courier New"/>
+          <w:sz w:val="18"/>
+          <w:szCs w:val="18"/>
+          <w:lang w:eastAsia="en-US"/>
+        </w:rPr>
+        <w:t>pinustro</w:t>
+      </w:r>
+      <w:proofErr w:type="spellEnd"/>
+      <w:proofErr w:type="gramEnd"/>
+      <w:r>
+        <w:rPr>
+          <w:rFonts w:ascii="Courier New" w:eastAsia="Times New Roman" w:hAnsi="Courier New"/>
+          <w:sz w:val="18"/>
+          <w:szCs w:val="18"/>
+          <w:lang w:eastAsia="en-US"/>
+        </w:rPr>
+        <w:t xml:space="preserve">    400        40        3     </w:t>
+      </w:r>
+      <w:proofErr w:type="spellStart"/>
+      <w:r>
+        <w:rPr>
+          <w:rFonts w:ascii="Courier New" w:eastAsia="Times New Roman" w:hAnsi="Courier New"/>
+          <w:sz w:val="18"/>
+          <w:szCs w:val="18"/>
+          <w:lang w:eastAsia="en-US"/>
+        </w:rPr>
+        <w:t>3</w:t>
+      </w:r>
+      <w:proofErr w:type="spellEnd"/>
+      <w:r>
+        <w:rPr>
+          <w:rFonts w:ascii="Courier New" w:eastAsia="Times New Roman" w:hAnsi="Courier New"/>
+          <w:sz w:val="18"/>
+          <w:szCs w:val="18"/>
+          <w:lang w:eastAsia="en-US"/>
+        </w:rPr>
+        <w:t xml:space="preserve">        60        210       0          </w:t>
+      </w:r>
+      <w:proofErr w:type="spellStart"/>
+      <w:r>
+        <w:rPr>
+          <w:rFonts w:ascii="Courier New" w:eastAsia="Times New Roman" w:hAnsi="Courier New"/>
+          <w:sz w:val="18"/>
+          <w:szCs w:val="18"/>
+          <w:lang w:eastAsia="en-US"/>
+        </w:rPr>
+        <w:t>0</w:t>
+      </w:r>
+      <w:proofErr w:type="spellEnd"/>
+      <w:r>
+        <w:rPr>
+          <w:rFonts w:ascii="Courier New" w:eastAsia="Times New Roman" w:hAnsi="Courier New"/>
+          <w:sz w:val="18"/>
+          <w:szCs w:val="18"/>
+          <w:lang w:eastAsia="en-US"/>
+        </w:rPr>
+        <w:t xml:space="preserve">     </w:t>
+      </w:r>
+      <w:proofErr w:type="spellStart"/>
+      <w:r>
+        <w:rPr>
+          <w:rFonts w:ascii="Courier New" w:eastAsia="Times New Roman" w:hAnsi="Courier New"/>
+          <w:sz w:val="18"/>
+          <w:szCs w:val="18"/>
+          <w:lang w:eastAsia="en-US"/>
+        </w:rPr>
+        <w:t>0</w:t>
+      </w:r>
+      <w:proofErr w:type="spellEnd"/>
+      <w:r>
+        <w:rPr>
+          <w:rFonts w:ascii="Courier New" w:eastAsia="Times New Roman" w:hAnsi="Courier New"/>
+          <w:sz w:val="18"/>
+          <w:szCs w:val="18"/>
+          <w:lang w:eastAsia="en-US"/>
+        </w:rPr>
+        <w:t xml:space="preserve">   none</w:t>
       </w:r>
     </w:p>
     <w:p>
@@ -9837,7 +11157,49 @@
           <w:szCs w:val="18"/>
           <w:lang w:eastAsia="en-US"/>
         </w:rPr>
-        <w:t xml:space="preserve">   poputrem    100        20        1     1     1,000      5,000       0.9       10   100   none</w:t>
+        <w:t xml:space="preserve">   </w:t>
+      </w:r>
+      <w:proofErr w:type="spellStart"/>
+      <w:proofErr w:type="gramStart"/>
+      <w:r>
+        <w:rPr>
+          <w:rFonts w:ascii="Courier New" w:eastAsia="Times New Roman" w:hAnsi="Courier New"/>
+          <w:sz w:val="18"/>
+          <w:szCs w:val="18"/>
+          <w:lang w:eastAsia="en-US"/>
+        </w:rPr>
+        <w:t>poputrem</w:t>
+      </w:r>
+      <w:proofErr w:type="spellEnd"/>
+      <w:proofErr w:type="gramEnd"/>
+      <w:r>
+        <w:rPr>
+          <w:rFonts w:ascii="Courier New" w:eastAsia="Times New Roman" w:hAnsi="Courier New"/>
+          <w:sz w:val="18"/>
+          <w:szCs w:val="18"/>
+          <w:lang w:eastAsia="en-US"/>
+        </w:rPr>
+        <w:t xml:space="preserve">    100        20        1     </w:t>
+      </w:r>
+      <w:proofErr w:type="spellStart"/>
+      <w:r>
+        <w:rPr>
+          <w:rFonts w:ascii="Courier New" w:eastAsia="Times New Roman" w:hAnsi="Courier New"/>
+          <w:sz w:val="18"/>
+          <w:szCs w:val="18"/>
+          <w:lang w:eastAsia="en-US"/>
+        </w:rPr>
+        <w:t>1</w:t>
+      </w:r>
+      <w:proofErr w:type="spellEnd"/>
+      <w:r>
+        <w:rPr>
+          <w:rFonts w:ascii="Courier New" w:eastAsia="Times New Roman" w:hAnsi="Courier New"/>
+          <w:sz w:val="18"/>
+          <w:szCs w:val="18"/>
+          <w:lang w:eastAsia="en-US"/>
+        </w:rPr>
+        <w:t xml:space="preserve">     1,000      5,000       0.9       10   100   none</w:t>
       </w:r>
     </w:p>
     <w:p>
@@ -9860,7 +11222,49 @@
           <w:szCs w:val="18"/>
           <w:lang w:eastAsia="en-US"/>
         </w:rPr>
-        <w:t xml:space="preserve">   querelli    300        35        2     2        30      3,000       0.75      30   280   none</w:t>
+        <w:t xml:space="preserve">   </w:t>
+      </w:r>
+      <w:proofErr w:type="spellStart"/>
+      <w:proofErr w:type="gramStart"/>
+      <w:r>
+        <w:rPr>
+          <w:rFonts w:ascii="Courier New" w:eastAsia="Times New Roman" w:hAnsi="Courier New"/>
+          <w:sz w:val="18"/>
+          <w:szCs w:val="18"/>
+          <w:lang w:eastAsia="en-US"/>
+        </w:rPr>
+        <w:t>querelli</w:t>
+      </w:r>
+      <w:proofErr w:type="spellEnd"/>
+      <w:proofErr w:type="gramEnd"/>
+      <w:r>
+        <w:rPr>
+          <w:rFonts w:ascii="Courier New" w:eastAsia="Times New Roman" w:hAnsi="Courier New"/>
+          <w:sz w:val="18"/>
+          <w:szCs w:val="18"/>
+          <w:lang w:eastAsia="en-US"/>
+        </w:rPr>
+        <w:t xml:space="preserve">    300        35        2     </w:t>
+      </w:r>
+      <w:proofErr w:type="spellStart"/>
+      <w:r>
+        <w:rPr>
+          <w:rFonts w:ascii="Courier New" w:eastAsia="Times New Roman" w:hAnsi="Courier New"/>
+          <w:sz w:val="18"/>
+          <w:szCs w:val="18"/>
+          <w:lang w:eastAsia="en-US"/>
+        </w:rPr>
+        <w:t>2</w:t>
+      </w:r>
+      <w:proofErr w:type="spellEnd"/>
+      <w:r>
+        <w:rPr>
+          <w:rFonts w:ascii="Courier New" w:eastAsia="Times New Roman" w:hAnsi="Courier New"/>
+          <w:sz w:val="18"/>
+          <w:szCs w:val="18"/>
+          <w:lang w:eastAsia="en-US"/>
+        </w:rPr>
+        <w:t xml:space="preserve">        30      3,000       0.75      30   280   none</w:t>
       </w:r>
     </w:p>
     <w:p>
@@ -9883,7 +11287,29 @@
           <w:szCs w:val="18"/>
           <w:lang w:eastAsia="en-US"/>
         </w:rPr>
-        <w:t xml:space="preserve">   quermacr    300        30        2     5        30      1,000       0.9       10   300   none</w:t>
+        <w:t xml:space="preserve">   </w:t>
+      </w:r>
+      <w:proofErr w:type="spellStart"/>
+      <w:proofErr w:type="gramStart"/>
+      <w:r>
+        <w:rPr>
+          <w:rFonts w:ascii="Courier New" w:eastAsia="Times New Roman" w:hAnsi="Courier New"/>
+          <w:sz w:val="18"/>
+          <w:szCs w:val="18"/>
+          <w:lang w:eastAsia="en-US"/>
+        </w:rPr>
+        <w:t>quermacr</w:t>
+      </w:r>
+      <w:proofErr w:type="spellEnd"/>
+      <w:proofErr w:type="gramEnd"/>
+      <w:r>
+        <w:rPr>
+          <w:rFonts w:ascii="Courier New" w:eastAsia="Times New Roman" w:hAnsi="Courier New"/>
+          <w:sz w:val="18"/>
+          <w:szCs w:val="18"/>
+          <w:lang w:eastAsia="en-US"/>
+        </w:rPr>
+        <w:t xml:space="preserve">    300        30        2     5        30      1,000       0.9       10   300   none</w:t>
       </w:r>
     </w:p>
     <w:p>
@@ -9906,7 +11332,29 @@
           <w:szCs w:val="18"/>
           <w:lang w:eastAsia="en-US"/>
         </w:rPr>
-        <w:t xml:space="preserve">   querrubr    250        25        3     2        30      3,000       0.75      20   200   none</w:t>
+        <w:t xml:space="preserve">   </w:t>
+      </w:r>
+      <w:proofErr w:type="spellStart"/>
+      <w:proofErr w:type="gramStart"/>
+      <w:r>
+        <w:rPr>
+          <w:rFonts w:ascii="Courier New" w:eastAsia="Times New Roman" w:hAnsi="Courier New"/>
+          <w:sz w:val="18"/>
+          <w:szCs w:val="18"/>
+          <w:lang w:eastAsia="en-US"/>
+        </w:rPr>
+        <w:t>querrubr</w:t>
+      </w:r>
+      <w:proofErr w:type="spellEnd"/>
+      <w:proofErr w:type="gramEnd"/>
+      <w:r>
+        <w:rPr>
+          <w:rFonts w:ascii="Courier New" w:eastAsia="Times New Roman" w:hAnsi="Courier New"/>
+          <w:sz w:val="18"/>
+          <w:szCs w:val="18"/>
+          <w:lang w:eastAsia="en-US"/>
+        </w:rPr>
+        <w:t xml:space="preserve">    250        25        3     2        30      3,000       0.75      20   200   none</w:t>
       </w:r>
     </w:p>
     <w:p>
@@ -9929,7 +11377,29 @@
           <w:szCs w:val="18"/>
           <w:lang w:eastAsia="en-US"/>
         </w:rPr>
-        <w:t xml:space="preserve">   tiliamer    250        30        4     2        30        120       0.1       10   200   none</w:t>
+        <w:t xml:space="preserve">   </w:t>
+      </w:r>
+      <w:proofErr w:type="spellStart"/>
+      <w:proofErr w:type="gramStart"/>
+      <w:r>
+        <w:rPr>
+          <w:rFonts w:ascii="Courier New" w:eastAsia="Times New Roman" w:hAnsi="Courier New"/>
+          <w:sz w:val="18"/>
+          <w:szCs w:val="18"/>
+          <w:lang w:eastAsia="en-US"/>
+        </w:rPr>
+        <w:t>tiliamer</w:t>
+      </w:r>
+      <w:proofErr w:type="spellEnd"/>
+      <w:proofErr w:type="gramEnd"/>
+      <w:r>
+        <w:rPr>
+          <w:rFonts w:ascii="Courier New" w:eastAsia="Times New Roman" w:hAnsi="Courier New"/>
+          <w:sz w:val="18"/>
+          <w:szCs w:val="18"/>
+          <w:lang w:eastAsia="en-US"/>
+        </w:rPr>
+        <w:t xml:space="preserve">    250        30        4     2        30        120       0.1       10   200   none</w:t>
       </w:r>
     </w:p>
     <w:p>
@@ -9952,7 +11422,69 @@
           <w:szCs w:val="18"/>
           <w:lang w:eastAsia="en-US"/>
         </w:rPr>
-        <w:t xml:space="preserve">   tsugcana    450        30        5     2        30        100       0          0     0   none</w:t>
+        <w:t xml:space="preserve">   </w:t>
+      </w:r>
+      <w:proofErr w:type="spellStart"/>
+      <w:proofErr w:type="gramStart"/>
+      <w:r>
+        <w:rPr>
+          <w:rFonts w:ascii="Courier New" w:eastAsia="Times New Roman" w:hAnsi="Courier New"/>
+          <w:sz w:val="18"/>
+          <w:szCs w:val="18"/>
+          <w:lang w:eastAsia="en-US"/>
+        </w:rPr>
+        <w:t>tsugcana</w:t>
+      </w:r>
+      <w:proofErr w:type="spellEnd"/>
+      <w:proofErr w:type="gramEnd"/>
+      <w:r>
+        <w:rPr>
+          <w:rFonts w:ascii="Courier New" w:eastAsia="Times New Roman" w:hAnsi="Courier New"/>
+          <w:sz w:val="18"/>
+          <w:szCs w:val="18"/>
+          <w:lang w:eastAsia="en-US"/>
+        </w:rPr>
+        <w:t xml:space="preserve">    450        30        5     2        30        100       0          </w:t>
+      </w:r>
+      <w:proofErr w:type="spellStart"/>
+      <w:r>
+        <w:rPr>
+          <w:rFonts w:ascii="Courier New" w:eastAsia="Times New Roman" w:hAnsi="Courier New"/>
+          <w:sz w:val="18"/>
+          <w:szCs w:val="18"/>
+          <w:lang w:eastAsia="en-US"/>
+        </w:rPr>
+        <w:t>0</w:t>
+      </w:r>
+      <w:proofErr w:type="spellEnd"/>
+      <w:r>
+        <w:rPr>
+          <w:rFonts w:ascii="Courier New" w:eastAsia="Times New Roman" w:hAnsi="Courier New"/>
+          <w:sz w:val="18"/>
+          <w:szCs w:val="18"/>
+          <w:lang w:eastAsia="en-US"/>
+        </w:rPr>
+        <w:t xml:space="preserve">     </w:t>
+      </w:r>
+      <w:proofErr w:type="spellStart"/>
+      <w:r>
+        <w:rPr>
+          <w:rFonts w:ascii="Courier New" w:eastAsia="Times New Roman" w:hAnsi="Courier New"/>
+          <w:sz w:val="18"/>
+          <w:szCs w:val="18"/>
+          <w:lang w:eastAsia="en-US"/>
+        </w:rPr>
+        <w:t>0</w:t>
+      </w:r>
+      <w:proofErr w:type="spellEnd"/>
+      <w:r>
+        <w:rPr>
+          <w:rFonts w:ascii="Courier New" w:eastAsia="Times New Roman" w:hAnsi="Courier New"/>
+          <w:sz w:val="18"/>
+          <w:szCs w:val="18"/>
+          <w:lang w:eastAsia="en-US"/>
+        </w:rPr>
+        <w:t xml:space="preserve">   none</w:t>
       </w:r>
     </w:p>
     <w:p>
@@ -9977,11 +11509,13 @@
         <w:pStyle w:val="Heading2"/>
       </w:pPr>
       <w:bookmarkStart w:id="56" w:name="_Toc291480415"/>
+      <w:proofErr w:type="spellStart"/>
       <w:r>
         <w:lastRenderedPageBreak/>
         <w:t>LandisData</w:t>
       </w:r>
       <w:bookmarkEnd w:id="56"/>
+      <w:proofErr w:type="spellEnd"/>
     </w:p>
     <w:p>
       <w:pPr>
@@ -10185,7 +11719,15 @@
         <w:pStyle w:val="textbody"/>
       </w:pPr>
       <w:r>
-        <w:t xml:space="preserve">The User may enter –1 or “uni” for the effective seed distance, indicating that this species has seeds that are universally distributed, i.e., there are seed source limitations to the availability of seeds.  Such may be the case if a species, such as aspen, has a long-lived seed bank.  </w:t>
+        <w:t>The User may enter –1 or “</w:t>
+      </w:r>
+      <w:proofErr w:type="spellStart"/>
+      <w:r>
+        <w:t>uni</w:t>
+      </w:r>
+      <w:proofErr w:type="spellEnd"/>
+      <w:r>
+        <w:t xml:space="preserve">” for the effective seed distance, indicating that this species has seeds that are universally distributed, i.e., there are seed source limitations to the availability of seeds.  Such may be the case if a species, such as aspen, has a long-lived seed bank.  </w:t>
       </w:r>
     </w:p>
     <w:p>
@@ -10234,7 +11776,15 @@
         <w:pStyle w:val="textbody"/>
       </w:pPr>
       <w:r>
-        <w:t>This parameter is the probability that the species resprouts (vegetation reproduction).  Value: 0.0 ≤ number ≤ 1.0</w:t>
+        <w:t xml:space="preserve">This parameter is the probability that the species </w:t>
+      </w:r>
+      <w:proofErr w:type="spellStart"/>
+      <w:r>
+        <w:t>resprouts</w:t>
+      </w:r>
+      <w:proofErr w:type="spellEnd"/>
+      <w:r>
+        <w:t xml:space="preserve"> (vegetation reproduction).  Value: 0.0 ≤ number ≤ 1.0</w:t>
       </w:r>
     </w:p>
     <w:p>
@@ -10249,7 +11799,21 @@
         <w:rPr>
           <w:lang w:eastAsia="en-US"/>
         </w:rPr>
-        <w:t>Minimum resprouting age</w:t>
+        <w:t xml:space="preserve">Minimum </w:t>
+      </w:r>
+      <w:proofErr w:type="spellStart"/>
+      <w:r>
+        <w:rPr>
+          <w:lang w:eastAsia="en-US"/>
+        </w:rPr>
+        <w:t>resprouting</w:t>
+      </w:r>
+      <w:proofErr w:type="spellEnd"/>
+      <w:r>
+        <w:rPr>
+          <w:lang w:eastAsia="en-US"/>
+        </w:rPr>
+        <w:t xml:space="preserve"> age</w:t>
       </w:r>
       <w:bookmarkEnd w:id="67"/>
     </w:p>
@@ -10258,7 +11822,15 @@
         <w:pStyle w:val="textbody"/>
       </w:pPr>
       <w:r>
-        <w:t>This parameter is the minimum age required for the species to resprout.  Value: 0 &lt; integer ≤ Longevity.  Units: years.</w:t>
+        <w:t xml:space="preserve">This parameter is the minimum age required for the species to </w:t>
+      </w:r>
+      <w:proofErr w:type="spellStart"/>
+      <w:r>
+        <w:t>resprout</w:t>
+      </w:r>
+      <w:proofErr w:type="spellEnd"/>
+      <w:r>
+        <w:t>.  Value: 0 &lt; integer ≤ Longevity.  Units: years.</w:t>
       </w:r>
     </w:p>
     <w:p>
@@ -10273,7 +11845,21 @@
         <w:rPr>
           <w:lang w:eastAsia="en-US"/>
         </w:rPr>
-        <w:t>Maximum resprouting age</w:t>
+        <w:t xml:space="preserve">Maximum </w:t>
+      </w:r>
+      <w:proofErr w:type="spellStart"/>
+      <w:r>
+        <w:rPr>
+          <w:lang w:eastAsia="en-US"/>
+        </w:rPr>
+        <w:t>resprouting</w:t>
+      </w:r>
+      <w:proofErr w:type="spellEnd"/>
+      <w:r>
+        <w:rPr>
+          <w:lang w:eastAsia="en-US"/>
+        </w:rPr>
+        <w:t xml:space="preserve"> age</w:t>
       </w:r>
       <w:bookmarkEnd w:id="68"/>
     </w:p>
@@ -10282,7 +11868,15 @@
         <w:pStyle w:val="textbody"/>
       </w:pPr>
       <w:r>
-        <w:t>This parameter is the maximum age required for the species to resprout.  Value: Min Sprout Age ≤ integer ≤ Longevity.  Units: years.</w:t>
+        <w:t xml:space="preserve">This parameter is the maximum age required for the species to </w:t>
+      </w:r>
+      <w:proofErr w:type="spellStart"/>
+      <w:r>
+        <w:t>resprout</w:t>
+      </w:r>
+      <w:proofErr w:type="spellEnd"/>
+      <w:r>
+        <w:t>.  Value: Min Sprout Age ≤ integer ≤ Longevity.  Units: years.</w:t>
       </w:r>
     </w:p>
     <w:p>
@@ -10325,22 +11919,18 @@
           <w:sz w:val="20"/>
           <w:szCs w:val="20"/>
         </w:rPr>
-        <w:t>"serotiny"</w:t>
-      </w:r>
-      <w:r>
-        <w:t xml:space="preserve"> or </w:t>
-      </w:r>
+        <w:t>"</w:t>
+      </w:r>
+      <w:proofErr w:type="spellStart"/>
       <w:r>
         <w:rPr>
           <w:rFonts w:ascii="Courier New" w:hAnsi="Courier New" w:cs="Courier New"/>
           <w:sz w:val="20"/>
           <w:szCs w:val="20"/>
         </w:rPr>
-        <w:t>"</w:t>
-      </w:r>
-      <w:r>
-        <w:t>resprout</w:t>
-      </w:r>
+        <w:t>serotiny</w:t>
+      </w:r>
+      <w:proofErr w:type="spellEnd"/>
       <w:r>
         <w:rPr>
           <w:rFonts w:ascii="Courier New" w:hAnsi="Courier New" w:cs="Courier New"/>
@@ -10350,6 +11940,30 @@
         <w:t>"</w:t>
       </w:r>
       <w:r>
+        <w:t xml:space="preserve"> or </w:t>
+      </w:r>
+      <w:r>
+        <w:rPr>
+          <w:rFonts w:ascii="Courier New" w:hAnsi="Courier New" w:cs="Courier New"/>
+          <w:sz w:val="20"/>
+          <w:szCs w:val="20"/>
+        </w:rPr>
+        <w:t>"</w:t>
+      </w:r>
+      <w:proofErr w:type="spellStart"/>
+      <w:r>
+        <w:t>resprout</w:t>
+      </w:r>
+      <w:proofErr w:type="spellEnd"/>
+      <w:r>
+        <w:rPr>
+          <w:rFonts w:ascii="Courier New" w:hAnsi="Courier New" w:cs="Courier New"/>
+          <w:sz w:val="20"/>
+          <w:szCs w:val="20"/>
+        </w:rPr>
+        <w:t>"</w:t>
+      </w:r>
+      <w:r>
         <w:t xml:space="preserve">.  See the </w:t>
       </w:r>
       <w:r>
@@ -10407,7 +12021,15 @@
         <w:t>ecoregions</w:t>
       </w:r>
       <w:r>
-        <w:t xml:space="preserve">.  A subset of the landscape’s sites are </w:t>
+        <w:t xml:space="preserve">.  </w:t>
+      </w:r>
+      <w:proofErr w:type="gramStart"/>
+      <w:r>
+        <w:t>A subset of the landscape’s sites are</w:t>
+      </w:r>
+      <w:proofErr w:type="gramEnd"/>
+      <w:r>
+        <w:t xml:space="preserve"> </w:t>
       </w:r>
       <w:r>
         <w:rPr>
@@ -10442,9 +12064,16 @@
       <w:pPr>
         <w:pStyle w:val="textinputfile"/>
       </w:pPr>
-      <w:r>
-        <w:t>LandisData  Ecoregions</w:t>
-      </w:r>
+      <w:proofErr w:type="spellStart"/>
+      <w:proofErr w:type="gramStart"/>
+      <w:r>
+        <w:t>LandisData</w:t>
+      </w:r>
+      <w:proofErr w:type="spellEnd"/>
+      <w:r>
+        <w:t xml:space="preserve">  Ecoregions</w:t>
+      </w:r>
+      <w:proofErr w:type="gramEnd"/>
     </w:p>
     <w:p>
       <w:pPr>
@@ -10467,7 +12096,15 @@
         <w:pStyle w:val="textinputfile"/>
       </w:pPr>
       <w:r>
-        <w:t>&gt;&gt; Active  Code  Name   Description</w:t>
+        <w:t xml:space="preserve">&gt;&gt; </w:t>
+      </w:r>
+      <w:proofErr w:type="gramStart"/>
+      <w:r>
+        <w:t>Active  Code</w:t>
+      </w:r>
+      <w:proofErr w:type="gramEnd"/>
+      <w:r>
+        <w:t xml:space="preserve">  Name   Description</w:t>
       </w:r>
     </w:p>
     <w:p>
@@ -10483,23 +12120,57 @@
         <w:pStyle w:val="textinputfile"/>
       </w:pPr>
       <w:r>
-        <w:t xml:space="preserve">       -      1  water  water</w:t>
-      </w:r>
+        <w:t xml:space="preserve">       -      </w:t>
+      </w:r>
+      <w:proofErr w:type="gramStart"/>
+      <w:r>
+        <w:t>1  water</w:t>
+      </w:r>
+      <w:proofErr w:type="gramEnd"/>
+      <w:r>
+        <w:t xml:space="preserve">  </w:t>
+      </w:r>
+      <w:proofErr w:type="spellStart"/>
+      <w:r>
+        <w:t>water</w:t>
+      </w:r>
+      <w:proofErr w:type="spellEnd"/>
     </w:p>
     <w:p>
       <w:pPr>
         <w:pStyle w:val="textinputfile"/>
       </w:pPr>
       <w:r>
-        <w:t xml:space="preserve">       Y     22  eco22  MesicLoam</w:t>
-      </w:r>
+        <w:t xml:space="preserve">       Y     </w:t>
+      </w:r>
+      <w:proofErr w:type="gramStart"/>
+      <w:r>
+        <w:t>22  eco22</w:t>
+      </w:r>
+      <w:proofErr w:type="gramEnd"/>
+      <w:r>
+        <w:t xml:space="preserve">  </w:t>
+      </w:r>
+      <w:proofErr w:type="spellStart"/>
+      <w:r>
+        <w:t>MesicLoam</w:t>
+      </w:r>
+      <w:proofErr w:type="spellEnd"/>
     </w:p>
     <w:p>
       <w:pPr>
         <w:pStyle w:val="textinputfile"/>
       </w:pPr>
       <w:r>
-        <w:t xml:space="preserve">      yes     3  eco3   "Sandy outwash plain"</w:t>
+        <w:t xml:space="preserve">      </w:t>
+      </w:r>
+      <w:proofErr w:type="gramStart"/>
+      <w:r>
+        <w:t>yes</w:t>
+      </w:r>
+      <w:proofErr w:type="gramEnd"/>
+      <w:r>
+        <w:t xml:space="preserve">     3  eco3   "Sandy outwash plain"</w:t>
       </w:r>
     </w:p>
     <w:p>
@@ -10512,7 +12183,15 @@
         <w:pStyle w:val="textinputfile"/>
       </w:pPr>
       <w:r>
-        <w:t xml:space="preserve">       no     0  none   "not in region-of-interest"</w:t>
+        <w:t xml:space="preserve">       </w:t>
+      </w:r>
+      <w:proofErr w:type="gramStart"/>
+      <w:r>
+        <w:t>no</w:t>
+      </w:r>
+      <w:proofErr w:type="gramEnd"/>
+      <w:r>
+        <w:t xml:space="preserve">     0  none   "not in region-of-interest"</w:t>
       </w:r>
     </w:p>
     <w:p>
@@ -10520,10 +12199,12 @@
         <w:pStyle w:val="Heading2"/>
       </w:pPr>
       <w:bookmarkStart w:id="73" w:name="_Toc291480430"/>
+      <w:proofErr w:type="spellStart"/>
       <w:r>
         <w:t>LandisData</w:t>
       </w:r>
       <w:bookmarkEnd w:id="73"/>
+      <w:proofErr w:type="spellEnd"/>
     </w:p>
     <w:p>
       <w:pPr>
@@ -10569,7 +12250,15 @@
         <w:pStyle w:val="textbody"/>
       </w:pPr>
       <w:r>
-        <w:t>This yes/no parameter indicates whether the ecoregion’s sites are active or not during the simulation.</w:t>
+        <w:t xml:space="preserve">This yes/no parameter indicates whether the </w:t>
+      </w:r>
+      <w:proofErr w:type="spellStart"/>
+      <w:r>
+        <w:t>ecoregion’s</w:t>
+      </w:r>
+      <w:proofErr w:type="spellEnd"/>
+      <w:r>
+        <w:t xml:space="preserve"> sites are active or not during the simulation.</w:t>
       </w:r>
     </w:p>
     <w:p>
@@ -10595,7 +12284,15 @@
         </w:r>
       </w:fldSimple>
       <w:r>
-        <w:t>).  Value: 0 ≤ integer ≤ 65,535.  Each ecoregion’s map code must be unique.  Map codes do not have to appear in any order, and do not need to be consecutive.</w:t>
+        <w:t xml:space="preserve">).  Value: 0 ≤ integer ≤ 65,535.  Each </w:t>
+      </w:r>
+      <w:proofErr w:type="spellStart"/>
+      <w:r>
+        <w:t>ecoregion’s</w:t>
+      </w:r>
+      <w:proofErr w:type="spellEnd"/>
+      <w:r>
+        <w:t xml:space="preserve"> map code must be unique.  Map codes do not have to appear in any order, and do not need to be consecutive.</w:t>
       </w:r>
     </w:p>
     <w:p>
@@ -10613,7 +12310,15 @@
         <w:pStyle w:val="textbody"/>
       </w:pPr>
       <w:r>
-        <w:t>This text parameter is the ecoregion’s name.  Because ecoregion names are used in other input files, it is recommended that names be kept short.</w:t>
+        <w:t xml:space="preserve">This text parameter is the </w:t>
+      </w:r>
+      <w:proofErr w:type="spellStart"/>
+      <w:r>
+        <w:t>ecoregion’s</w:t>
+      </w:r>
+      <w:proofErr w:type="spellEnd"/>
+      <w:r>
+        <w:t xml:space="preserve"> name.  Because ecoregion names are used in other input files, it is recommended that names be kept short.</w:t>
       </w:r>
     </w:p>
     <w:p>
@@ -12852,7 +14557,7 @@
 </file>
 
 <file path=customXml/itemProps1.xml><?xml version="1.0" encoding="utf-8"?>
-<ds:datastoreItem xmlns:ds="http://schemas.openxmlformats.org/officeDocument/2006/customXml" ds:itemID="{63123AE7-A3FC-4F0F-8D71-392D91740FBC}">
+<ds:datastoreItem xmlns:ds="http://schemas.openxmlformats.org/officeDocument/2006/customXml" ds:itemID="{8B3C2267-C306-4074-83E3-46CC345D7F98}">
   <ds:schemaRefs>
     <ds:schemaRef ds:uri="http://schemas.openxmlformats.org/officeDocument/2006/bibliography"/>
   </ds:schemaRefs>

</xml_diff>